<commit_message>
Add a function to synchronize the dynamic list danhSachTaiKhoan whenever PnlCapNhatNhanVien is switched in
</commit_message>
<xml_diff>
--- a/Personal Code documentation.docx
+++ b/Personal Code documentation.docx
@@ -52,7 +52,6 @@
           <w:lang w:val="en-US"/>
         </w:rPr>
       </w:pPr>
-      <w:proofErr w:type="spellStart"/>
       <w:r>
         <w:rPr>
           <w:rFonts w:ascii="Arial" w:hAnsi="Arial" w:cs="Arial"/>
@@ -62,7 +61,6 @@
         </w:rPr>
         <w:t>TaiKhoan</w:t>
       </w:r>
-      <w:proofErr w:type="spellEnd"/>
     </w:p>
     <w:p>
       <w:pPr>
@@ -86,47 +84,7 @@
           <w:szCs w:val="22"/>
           <w:lang w:val="en-US"/>
         </w:rPr>
-        <w:t xml:space="preserve">Why does </w:t>
-      </w:r>
-      <w:proofErr w:type="spellStart"/>
-      <w:r>
-        <w:rPr>
-          <w:rFonts w:ascii="Arial" w:hAnsi="Arial" w:cs="Arial"/>
-          <w:sz w:val="22"/>
-          <w:szCs w:val="22"/>
-          <w:lang w:val="en-US"/>
-        </w:rPr>
-        <w:t>TaiKhoan</w:t>
-      </w:r>
-      <w:proofErr w:type="spellEnd"/>
-      <w:r>
-        <w:rPr>
-          <w:rFonts w:ascii="Arial" w:hAnsi="Arial" w:cs="Arial"/>
-          <w:sz w:val="22"/>
-          <w:szCs w:val="22"/>
-          <w:lang w:val="en-US"/>
-        </w:rPr>
-        <w:t xml:space="preserve"> declare </w:t>
-      </w:r>
-      <w:proofErr w:type="spellStart"/>
-      <w:r>
-        <w:rPr>
-          <w:rFonts w:ascii="Arial" w:hAnsi="Arial" w:cs="Arial"/>
-          <w:sz w:val="22"/>
-          <w:szCs w:val="22"/>
-          <w:lang w:val="en-US"/>
-        </w:rPr>
-        <w:t>NhanVien</w:t>
-      </w:r>
-      <w:proofErr w:type="spellEnd"/>
-      <w:r>
-        <w:rPr>
-          <w:rFonts w:ascii="Arial" w:hAnsi="Arial" w:cs="Arial"/>
-          <w:sz w:val="22"/>
-          <w:szCs w:val="22"/>
-          <w:lang w:val="en-US"/>
-        </w:rPr>
-        <w:t xml:space="preserve"> inside it and not the other way around?</w:t>
+        <w:t>Why does TaiKhoan declare NhanVien inside it and not the other way around?</w:t>
       </w:r>
     </w:p>
     <w:p>
@@ -150,127 +108,7 @@
           <w:szCs w:val="22"/>
           <w:lang w:val="en-US"/>
         </w:rPr>
-        <w:t xml:space="preserve">This is done because </w:t>
-      </w:r>
-      <w:proofErr w:type="spellStart"/>
-      <w:r>
-        <w:rPr>
-          <w:rFonts w:ascii="Arial" w:hAnsi="Arial" w:cs="Arial"/>
-          <w:sz w:val="22"/>
-          <w:szCs w:val="22"/>
-          <w:lang w:val="en-US"/>
-        </w:rPr>
-        <w:t>NhanVien</w:t>
-      </w:r>
-      <w:proofErr w:type="spellEnd"/>
-      <w:r>
-        <w:rPr>
-          <w:rFonts w:ascii="Arial" w:hAnsi="Arial" w:cs="Arial"/>
-          <w:sz w:val="22"/>
-          <w:szCs w:val="22"/>
-          <w:lang w:val="en-US"/>
-        </w:rPr>
-        <w:t xml:space="preserve"> might be declared in other classes such as </w:t>
-      </w:r>
-      <w:proofErr w:type="spellStart"/>
-      <w:r>
-        <w:rPr>
-          <w:rFonts w:ascii="Arial" w:hAnsi="Arial" w:cs="Arial"/>
-          <w:sz w:val="22"/>
-          <w:szCs w:val="22"/>
-          <w:lang w:val="en-US"/>
-        </w:rPr>
-        <w:t>SanPham</w:t>
-      </w:r>
-      <w:proofErr w:type="spellEnd"/>
-      <w:r>
-        <w:rPr>
-          <w:rFonts w:ascii="Arial" w:hAnsi="Arial" w:cs="Arial"/>
-          <w:sz w:val="22"/>
-          <w:szCs w:val="22"/>
-          <w:lang w:val="en-US"/>
-        </w:rPr>
-        <w:t xml:space="preserve"> and Kho. As these other classes do not need the </w:t>
-      </w:r>
-      <w:proofErr w:type="spellStart"/>
-      <w:r>
-        <w:rPr>
-          <w:rFonts w:ascii="Arial" w:hAnsi="Arial" w:cs="Arial"/>
-          <w:sz w:val="22"/>
-          <w:szCs w:val="22"/>
-          <w:lang w:val="en-US"/>
-        </w:rPr>
-        <w:t>TaiKhoan</w:t>
-      </w:r>
-      <w:proofErr w:type="spellEnd"/>
-      <w:r>
-        <w:rPr>
-          <w:rFonts w:ascii="Arial" w:hAnsi="Arial" w:cs="Arial"/>
-          <w:sz w:val="22"/>
-          <w:szCs w:val="22"/>
-          <w:lang w:val="en-US"/>
-        </w:rPr>
-        <w:t xml:space="preserve"> part of </w:t>
-      </w:r>
-      <w:proofErr w:type="spellStart"/>
-      <w:r>
-        <w:rPr>
-          <w:rFonts w:ascii="Arial" w:hAnsi="Arial" w:cs="Arial"/>
-          <w:sz w:val="22"/>
-          <w:szCs w:val="22"/>
-          <w:lang w:val="en-US"/>
-        </w:rPr>
-        <w:t>NhanVien</w:t>
-      </w:r>
-      <w:proofErr w:type="spellEnd"/>
-      <w:r>
-        <w:rPr>
-          <w:rFonts w:ascii="Arial" w:hAnsi="Arial" w:cs="Arial"/>
-          <w:sz w:val="22"/>
-          <w:szCs w:val="22"/>
-          <w:lang w:val="en-US"/>
-        </w:rPr>
-        <w:t xml:space="preserve">, hence, declaring </w:t>
-      </w:r>
-      <w:proofErr w:type="spellStart"/>
-      <w:r>
-        <w:rPr>
-          <w:rFonts w:ascii="Arial" w:hAnsi="Arial" w:cs="Arial"/>
-          <w:sz w:val="22"/>
-          <w:szCs w:val="22"/>
-          <w:lang w:val="en-US"/>
-        </w:rPr>
-        <w:t>TaiKhoan</w:t>
-      </w:r>
-      <w:proofErr w:type="spellEnd"/>
-      <w:r>
-        <w:rPr>
-          <w:rFonts w:ascii="Arial" w:hAnsi="Arial" w:cs="Arial"/>
-          <w:sz w:val="22"/>
-          <w:szCs w:val="22"/>
-          <w:lang w:val="en-US"/>
-        </w:rPr>
-        <w:t xml:space="preserve"> inside </w:t>
-      </w:r>
-      <w:proofErr w:type="spellStart"/>
-      <w:r>
-        <w:rPr>
-          <w:rFonts w:ascii="Arial" w:hAnsi="Arial" w:cs="Arial"/>
-          <w:sz w:val="22"/>
-          <w:szCs w:val="22"/>
-          <w:lang w:val="en-US"/>
-        </w:rPr>
-        <w:t>NhanVien</w:t>
-      </w:r>
-      <w:proofErr w:type="spellEnd"/>
-      <w:r>
-        <w:rPr>
-          <w:rFonts w:ascii="Arial" w:hAnsi="Arial" w:cs="Arial"/>
-          <w:sz w:val="22"/>
-          <w:szCs w:val="22"/>
-          <w:lang w:val="en-US"/>
-        </w:rPr>
-        <w:t xml:space="preserve"> is impractical and is a redundancy.</w:t>
+        <w:t>This is done because NhanVien might be declared in other classes such as SanPham and Kho. As these other classes do not need the TaiKhoan part of NhanVien, hence, declaring TaiKhoan inside NhanVien is impractical and is a redundancy.</w:t>
       </w:r>
     </w:p>
     <w:p>
@@ -295,47 +133,7 @@
           <w:szCs w:val="22"/>
           <w:lang w:val="en-US"/>
         </w:rPr>
-        <w:t xml:space="preserve">Why when deleting </w:t>
-      </w:r>
-      <w:proofErr w:type="spellStart"/>
-      <w:r>
-        <w:rPr>
-          <w:rFonts w:ascii="Arial" w:hAnsi="Arial" w:cs="Arial"/>
-          <w:sz w:val="22"/>
-          <w:szCs w:val="22"/>
-          <w:lang w:val="en-US"/>
-        </w:rPr>
-        <w:t>NhanVien</w:t>
-      </w:r>
-      <w:proofErr w:type="spellEnd"/>
-      <w:r>
-        <w:rPr>
-          <w:rFonts w:ascii="Arial" w:hAnsi="Arial" w:cs="Arial"/>
-          <w:sz w:val="22"/>
-          <w:szCs w:val="22"/>
-          <w:lang w:val="en-US"/>
-        </w:rPr>
-        <w:t xml:space="preserve"> inside the GUI doesn’t delete the </w:t>
-      </w:r>
-      <w:proofErr w:type="spellStart"/>
-      <w:r>
-        <w:rPr>
-          <w:rFonts w:ascii="Arial" w:hAnsi="Arial" w:cs="Arial"/>
-          <w:sz w:val="22"/>
-          <w:szCs w:val="22"/>
-          <w:lang w:val="en-US"/>
-        </w:rPr>
-        <w:t>NhanVien</w:t>
-      </w:r>
-      <w:proofErr w:type="spellEnd"/>
-      <w:r>
-        <w:rPr>
-          <w:rFonts w:ascii="Arial" w:hAnsi="Arial" w:cs="Arial"/>
-          <w:sz w:val="22"/>
-          <w:szCs w:val="22"/>
-          <w:lang w:val="en-US"/>
-        </w:rPr>
-        <w:t xml:space="preserve"> inside the SQL Table?</w:t>
+        <w:t>Why when deleting NhanVien inside the GUI doesn’t delete the NhanVien inside the SQL Table?</w:t>
       </w:r>
     </w:p>
     <w:p>
@@ -359,67 +157,7 @@
           <w:szCs w:val="22"/>
           <w:lang w:val="en-US"/>
         </w:rPr>
-        <w:t xml:space="preserve">Because we assume on default case that deleting a row inside said GUI is equal to firing that specific </w:t>
-      </w:r>
-      <w:proofErr w:type="spellStart"/>
-      <w:r>
-        <w:rPr>
-          <w:rFonts w:ascii="Arial" w:hAnsi="Arial" w:cs="Arial"/>
-          <w:sz w:val="22"/>
-          <w:szCs w:val="22"/>
-          <w:lang w:val="en-US"/>
-        </w:rPr>
-        <w:t>NhanVien</w:t>
-      </w:r>
-      <w:proofErr w:type="spellEnd"/>
-      <w:r>
-        <w:rPr>
-          <w:rFonts w:ascii="Arial" w:hAnsi="Arial" w:cs="Arial"/>
-          <w:sz w:val="22"/>
-          <w:szCs w:val="22"/>
-          <w:lang w:val="en-US"/>
-        </w:rPr>
-        <w:t>, which we will set their status to “</w:t>
-      </w:r>
-      <w:proofErr w:type="spellStart"/>
-      <w:r>
-        <w:rPr>
-          <w:rFonts w:ascii="Arial" w:hAnsi="Arial" w:cs="Arial"/>
-          <w:sz w:val="22"/>
-          <w:szCs w:val="22"/>
-          <w:lang w:val="en-US"/>
-        </w:rPr>
-        <w:t>KhongConHoatDong</w:t>
-      </w:r>
-      <w:proofErr w:type="spellEnd"/>
-      <w:r>
-        <w:rPr>
-          <w:rFonts w:ascii="Arial" w:hAnsi="Arial" w:cs="Arial"/>
-          <w:sz w:val="22"/>
-          <w:szCs w:val="22"/>
-          <w:lang w:val="en-US"/>
-        </w:rPr>
-        <w:t xml:space="preserve">” instead of prematurely deleting them to preserve their data. Yes, this will in fact clog the </w:t>
-      </w:r>
-      <w:proofErr w:type="spellStart"/>
-      <w:r>
-        <w:rPr>
-          <w:rFonts w:ascii="Arial" w:hAnsi="Arial" w:cs="Arial"/>
-          <w:sz w:val="22"/>
-          <w:szCs w:val="22"/>
-          <w:lang w:val="en-US"/>
-        </w:rPr>
-        <w:t>TaiKhoan</w:t>
-      </w:r>
-      <w:proofErr w:type="spellEnd"/>
-      <w:r>
-        <w:rPr>
-          <w:rFonts w:ascii="Arial" w:hAnsi="Arial" w:cs="Arial"/>
-          <w:sz w:val="22"/>
-          <w:szCs w:val="22"/>
-          <w:lang w:val="en-US"/>
-        </w:rPr>
-        <w:t xml:space="preserve"> table but it’s impractical to assume that a company can reach over 1 million users, so duplicate username/password will not be a problem soon.</w:t>
+        <w:t>Because we assume on default case that deleting a row inside said GUI is equal to firing that specific NhanVien, which we will set their status to “KhongConHoatDong” instead of prematurely deleting them to preserve their data. Yes, this will in fact clog the TaiKhoan table but it’s impractical to assume that a company can reach over 1 million users, so duplicate username/password will not be a problem soon.</w:t>
       </w:r>
     </w:p>
     <w:p>
@@ -453,27 +191,7 @@
           <w:szCs w:val="22"/>
           <w:lang w:val="en-US"/>
         </w:rPr>
-        <w:t xml:space="preserve">should we save the </w:t>
-      </w:r>
-      <w:proofErr w:type="spellStart"/>
-      <w:r>
-        <w:rPr>
-          <w:rFonts w:ascii="Arial" w:hAnsi="Arial" w:cs="Arial"/>
-          <w:sz w:val="22"/>
-          <w:szCs w:val="22"/>
-          <w:lang w:val="en-US"/>
-        </w:rPr>
-        <w:t>NhanVien’s</w:t>
-      </w:r>
-      <w:proofErr w:type="spellEnd"/>
-      <w:r>
-        <w:rPr>
-          <w:rFonts w:ascii="Arial" w:hAnsi="Arial" w:cs="Arial"/>
-          <w:sz w:val="22"/>
-          <w:szCs w:val="22"/>
-          <w:lang w:val="en-US"/>
-        </w:rPr>
-        <w:t xml:space="preserve"> </w:t>
+        <w:t xml:space="preserve">should we save the NhanVien’s </w:t>
       </w:r>
       <w:r>
         <w:rPr>
@@ -541,7 +259,6 @@
           <w:lang w:val="en-US"/>
         </w:rPr>
       </w:pPr>
-      <w:proofErr w:type="spellStart"/>
       <w:r>
         <w:rPr>
           <w:rFonts w:ascii="Arial" w:hAnsi="Arial" w:cs="Arial"/>
@@ -551,7 +268,6 @@
         </w:rPr>
         <w:t>PanelCapNhatSinhVien</w:t>
       </w:r>
-      <w:proofErr w:type="spellEnd"/>
     </w:p>
     <w:p>
       <w:pPr>
@@ -567,36 +283,14 @@
           <w:lang w:val="en-US"/>
         </w:rPr>
       </w:pPr>
-      <w:proofErr w:type="spellStart"/>
-      <w:proofErr w:type="gramStart"/>
-      <w:r>
-        <w:rPr>
-          <w:rFonts w:ascii="Arial" w:hAnsi="Arial" w:cs="Arial"/>
-          <w:sz w:val="22"/>
-          <w:szCs w:val="22"/>
-          <w:lang w:val="en-US"/>
-        </w:rPr>
-        <w:t>filterTable</w:t>
-      </w:r>
-      <w:proofErr w:type="spellEnd"/>
-      <w:r>
-        <w:rPr>
-          <w:rFonts w:ascii="Arial" w:hAnsi="Arial" w:cs="Arial"/>
-          <w:sz w:val="22"/>
-          <w:szCs w:val="22"/>
-          <w:lang w:val="en-US"/>
-        </w:rPr>
-        <w:t>(</w:t>
-      </w:r>
-      <w:proofErr w:type="gramEnd"/>
-      <w:r>
-        <w:rPr>
-          <w:rFonts w:ascii="Arial" w:hAnsi="Arial" w:cs="Arial"/>
-          <w:sz w:val="22"/>
-          <w:szCs w:val="22"/>
-          <w:lang w:val="en-US"/>
-        </w:rPr>
-        <w:t>real-time searching function)</w:t>
+      <w:r>
+        <w:rPr>
+          <w:rFonts w:ascii="Arial" w:hAnsi="Arial" w:cs="Arial"/>
+          <w:sz w:val="22"/>
+          <w:szCs w:val="22"/>
+          <w:lang w:val="en-US"/>
+        </w:rPr>
+        <w:t>filterTable(real-time searching function)</w:t>
       </w:r>
     </w:p>
     <w:p>
@@ -644,67 +338,7 @@
           <w:szCs w:val="22"/>
           <w:lang w:val="en-US"/>
         </w:rPr>
-        <w:t xml:space="preserve">It creates a temporary </w:t>
-      </w:r>
-      <w:proofErr w:type="spellStart"/>
-      <w:r>
-        <w:rPr>
-          <w:rFonts w:ascii="Arial" w:hAnsi="Arial" w:cs="Arial"/>
-          <w:sz w:val="22"/>
-          <w:szCs w:val="22"/>
-          <w:lang w:val="en-US"/>
-        </w:rPr>
-        <w:t>DefaultTableModel</w:t>
-      </w:r>
-      <w:proofErr w:type="spellEnd"/>
-      <w:r>
-        <w:rPr>
-          <w:rFonts w:ascii="Arial" w:hAnsi="Arial" w:cs="Arial"/>
-          <w:sz w:val="22"/>
-          <w:szCs w:val="22"/>
-          <w:lang w:val="en-US"/>
-        </w:rPr>
-        <w:t xml:space="preserve"> and </w:t>
-      </w:r>
-      <w:proofErr w:type="gramStart"/>
-      <w:r>
-        <w:rPr>
-          <w:rFonts w:ascii="Arial" w:hAnsi="Arial" w:cs="Arial"/>
-          <w:sz w:val="22"/>
-          <w:szCs w:val="22"/>
-          <w:lang w:val="en-US"/>
-        </w:rPr>
-        <w:t>parse</w:t>
-      </w:r>
-      <w:proofErr w:type="gramEnd"/>
-      <w:r>
-        <w:rPr>
-          <w:rFonts w:ascii="Arial" w:hAnsi="Arial" w:cs="Arial"/>
-          <w:sz w:val="22"/>
-          <w:szCs w:val="22"/>
-          <w:lang w:val="en-US"/>
-        </w:rPr>
-        <w:t xml:space="preserve"> the data of </w:t>
-      </w:r>
-      <w:proofErr w:type="spellStart"/>
-      <w:r>
-        <w:rPr>
-          <w:rFonts w:ascii="Arial" w:hAnsi="Arial" w:cs="Arial"/>
-          <w:sz w:val="22"/>
-          <w:szCs w:val="22"/>
-          <w:lang w:val="en-US"/>
-        </w:rPr>
-        <w:t>tblTaiKhoan</w:t>
-      </w:r>
-      <w:proofErr w:type="spellEnd"/>
-      <w:r>
-        <w:rPr>
-          <w:rFonts w:ascii="Arial" w:hAnsi="Arial" w:cs="Arial"/>
-          <w:sz w:val="22"/>
-          <w:szCs w:val="22"/>
-          <w:lang w:val="en-US"/>
-        </w:rPr>
-        <w:t xml:space="preserve"> into it.</w:t>
+        <w:t>It creates a temporary DefaultTableModel and parse the data of tblTaiKhoan into it.</w:t>
       </w:r>
     </w:p>
     <w:p>
@@ -728,78 +362,7 @@
           <w:szCs w:val="22"/>
           <w:lang w:val="en-US"/>
         </w:rPr>
-        <w:t xml:space="preserve">It then removes all the rows inside it IMMEDIATELY, then, it checks if the </w:t>
-      </w:r>
-      <w:proofErr w:type="spellStart"/>
-      <w:r>
-        <w:rPr>
-          <w:rFonts w:ascii="Arial" w:hAnsi="Arial" w:cs="Arial"/>
-          <w:sz w:val="22"/>
-          <w:szCs w:val="22"/>
-          <w:lang w:val="en-US"/>
-        </w:rPr>
-        <w:t>JTextField</w:t>
-      </w:r>
-      <w:proofErr w:type="spellEnd"/>
-      <w:r>
-        <w:rPr>
-          <w:rFonts w:ascii="Arial" w:hAnsi="Arial" w:cs="Arial"/>
-          <w:sz w:val="22"/>
-          <w:szCs w:val="22"/>
-          <w:lang w:val="en-US"/>
-        </w:rPr>
-        <w:t xml:space="preserve"> is empty, if the </w:t>
-      </w:r>
-      <w:proofErr w:type="spellStart"/>
-      <w:r>
-        <w:rPr>
-          <w:rFonts w:ascii="Arial" w:hAnsi="Arial" w:cs="Arial"/>
-          <w:sz w:val="22"/>
-          <w:szCs w:val="22"/>
-          <w:lang w:val="en-US"/>
-        </w:rPr>
-        <w:t>JTextField</w:t>
-      </w:r>
-      <w:proofErr w:type="spellEnd"/>
-      <w:r>
-        <w:rPr>
-          <w:rFonts w:ascii="Arial" w:hAnsi="Arial" w:cs="Arial"/>
-          <w:sz w:val="22"/>
-          <w:szCs w:val="22"/>
-          <w:lang w:val="en-US"/>
-        </w:rPr>
-        <w:t xml:space="preserve"> is empty, it loads the data by using a for-loop. If it’s not empty, then it uses </w:t>
-      </w:r>
-      <w:proofErr w:type="spellStart"/>
-      <w:proofErr w:type="gramStart"/>
-      <w:r>
-        <w:rPr>
-          <w:rFonts w:ascii="Arial" w:hAnsi="Arial" w:cs="Arial"/>
-          <w:sz w:val="22"/>
-          <w:szCs w:val="22"/>
-          <w:lang w:val="en-US"/>
-        </w:rPr>
-        <w:t>containsSearchText</w:t>
-      </w:r>
-      <w:proofErr w:type="spellEnd"/>
-      <w:r>
-        <w:rPr>
-          <w:rFonts w:ascii="Arial" w:hAnsi="Arial" w:cs="Arial"/>
-          <w:sz w:val="22"/>
-          <w:szCs w:val="22"/>
-          <w:lang w:val="en-US"/>
-        </w:rPr>
-        <w:t>(</w:t>
-      </w:r>
-      <w:proofErr w:type="gramEnd"/>
-      <w:r>
-        <w:rPr>
-          <w:rFonts w:ascii="Arial" w:hAnsi="Arial" w:cs="Arial"/>
-          <w:sz w:val="22"/>
-          <w:szCs w:val="22"/>
-          <w:lang w:val="en-US"/>
-        </w:rPr>
-        <w:t>) to return any row that has a matching String (non-case-sensitive).</w:t>
+        <w:t>It then removes all the rows inside it IMMEDIATELY, then, it checks if the JTextField is empty, if the JTextField is empty, it loads the data by using a for-loop. If it’s not empty, then it uses containsSearchText() to return any row that has a matching String (non-case-sensitive).</w:t>
       </w:r>
     </w:p>
     <w:p>
@@ -817,7 +380,6 @@
           <w:lang w:val="en-US"/>
         </w:rPr>
       </w:pPr>
-      <w:proofErr w:type="spellStart"/>
       <w:r>
         <w:rPr>
           <w:rFonts w:ascii="Arial" w:hAnsi="Arial" w:cs="Arial"/>
@@ -827,7 +389,6 @@
         </w:rPr>
         <w:t>SwingSidebarHelper</w:t>
       </w:r>
-      <w:proofErr w:type="spellEnd"/>
     </w:p>
     <w:p>
       <w:pPr>
@@ -850,27 +411,7 @@
           <w:szCs w:val="22"/>
           <w:lang w:val="en-US"/>
         </w:rPr>
-        <w:t xml:space="preserve">Why is the class a separate function and not directly implemented inside </w:t>
-      </w:r>
-      <w:proofErr w:type="spellStart"/>
-      <w:r>
-        <w:rPr>
-          <w:rFonts w:ascii="Arial" w:hAnsi="Arial" w:cs="Arial"/>
-          <w:sz w:val="22"/>
-          <w:szCs w:val="22"/>
-          <w:lang w:val="en-US"/>
-        </w:rPr>
-        <w:t>WindowMain_GUI</w:t>
-      </w:r>
-      <w:proofErr w:type="spellEnd"/>
-      <w:r>
-        <w:rPr>
-          <w:rFonts w:ascii="Arial" w:hAnsi="Arial" w:cs="Arial"/>
-          <w:sz w:val="22"/>
-          <w:szCs w:val="22"/>
-          <w:lang w:val="en-US"/>
-        </w:rPr>
-        <w:t>?</w:t>
+        <w:t>Why is the class a separate function and not directly implemented inside WindowMain_GUI?</w:t>
       </w:r>
     </w:p>
     <w:p>
@@ -894,47 +435,7 @@
           <w:szCs w:val="22"/>
           <w:lang w:val="en-US"/>
         </w:rPr>
-        <w:t xml:space="preserve">This is to prevent </w:t>
-      </w:r>
-      <w:proofErr w:type="spellStart"/>
-      <w:r>
-        <w:rPr>
-          <w:rFonts w:ascii="Arial" w:hAnsi="Arial" w:cs="Arial"/>
-          <w:sz w:val="22"/>
-          <w:szCs w:val="22"/>
-          <w:lang w:val="en-US"/>
-        </w:rPr>
-        <w:t>WindowMain_GUI</w:t>
-      </w:r>
-      <w:proofErr w:type="spellEnd"/>
-      <w:r>
-        <w:rPr>
-          <w:rFonts w:ascii="Arial" w:hAnsi="Arial" w:cs="Arial"/>
-          <w:sz w:val="22"/>
-          <w:szCs w:val="22"/>
-          <w:lang w:val="en-US"/>
-        </w:rPr>
-        <w:t xml:space="preserve"> from being bloated, plus, the class can be reused </w:t>
-      </w:r>
-      <w:proofErr w:type="gramStart"/>
-      <w:r>
-        <w:rPr>
-          <w:rFonts w:ascii="Arial" w:hAnsi="Arial" w:cs="Arial"/>
-          <w:sz w:val="22"/>
-          <w:szCs w:val="22"/>
-          <w:lang w:val="en-US"/>
-        </w:rPr>
-        <w:t>on</w:t>
-      </w:r>
-      <w:proofErr w:type="gramEnd"/>
-      <w:r>
-        <w:rPr>
-          <w:rFonts w:ascii="Arial" w:hAnsi="Arial" w:cs="Arial"/>
-          <w:sz w:val="22"/>
-          <w:szCs w:val="22"/>
-          <w:lang w:val="en-US"/>
-        </w:rPr>
-        <w:t xml:space="preserve"> the future.</w:t>
+        <w:t>This is to prevent WindowMain_GUI from being bloated, plus, the class can be reused on the future.</w:t>
       </w:r>
     </w:p>
     <w:p>
@@ -958,7 +459,25 @@
           <w:szCs w:val="22"/>
           <w:lang w:val="en-US"/>
         </w:rPr>
-        <w:t>At line 52, why is the event declared directly instead of calling a separate @Override ActionListener?</w:t>
+        <w:t>At line 5</w:t>
+      </w:r>
+      <w:r>
+        <w:rPr>
+          <w:rFonts w:ascii="Arial" w:hAnsi="Arial" w:cs="Arial"/>
+          <w:sz w:val="22"/>
+          <w:szCs w:val="22"/>
+          <w:lang w:val="en-US"/>
+        </w:rPr>
+        <w:t>4</w:t>
+      </w:r>
+      <w:r>
+        <w:rPr>
+          <w:rFonts w:ascii="Arial" w:hAnsi="Arial" w:cs="Arial"/>
+          <w:sz w:val="22"/>
+          <w:szCs w:val="22"/>
+          <w:lang w:val="en-US"/>
+        </w:rPr>
+        <w:t>, why is the event declared directly instead of calling a separate @Override ActionListener?</w:t>
       </w:r>
     </w:p>
     <w:p>
@@ -982,67 +501,31 @@
           <w:szCs w:val="22"/>
           <w:lang w:val="en-US"/>
         </w:rPr>
-        <w:t xml:space="preserve">This is due to </w:t>
-      </w:r>
-      <w:proofErr w:type="spellStart"/>
-      <w:r>
-        <w:rPr>
-          <w:rFonts w:ascii="Arial" w:hAnsi="Arial" w:cs="Arial"/>
-          <w:sz w:val="22"/>
-          <w:szCs w:val="22"/>
-          <w:lang w:val="en-US"/>
-        </w:rPr>
-        <w:t>SwingSidebarHelper</w:t>
-      </w:r>
-      <w:proofErr w:type="spellEnd"/>
-      <w:r>
-        <w:rPr>
-          <w:rFonts w:ascii="Arial" w:hAnsi="Arial" w:cs="Arial"/>
-          <w:sz w:val="22"/>
-          <w:szCs w:val="22"/>
-          <w:lang w:val="en-US"/>
-        </w:rPr>
-        <w:t xml:space="preserve"> being a static class, yes, it can still be declared using </w:t>
-      </w:r>
-      <w:proofErr w:type="spellStart"/>
-      <w:r>
-        <w:rPr>
-          <w:rFonts w:ascii="Arial" w:hAnsi="Arial" w:cs="Arial"/>
-          <w:sz w:val="22"/>
-          <w:szCs w:val="22"/>
-          <w:lang w:val="en-US"/>
-        </w:rPr>
-        <w:t>menuItem.this</w:t>
-      </w:r>
-      <w:proofErr w:type="spellEnd"/>
-      <w:r>
-        <w:rPr>
-          <w:rFonts w:ascii="Arial" w:hAnsi="Arial" w:cs="Arial"/>
-          <w:sz w:val="22"/>
-          <w:szCs w:val="22"/>
-          <w:lang w:val="en-US"/>
-        </w:rPr>
-        <w:t xml:space="preserve">(); </w:t>
-      </w:r>
-      <w:proofErr w:type="gramStart"/>
-      <w:r>
-        <w:rPr>
-          <w:rFonts w:ascii="Arial" w:hAnsi="Arial" w:cs="Arial"/>
-          <w:sz w:val="22"/>
-          <w:szCs w:val="22"/>
-          <w:lang w:val="en-US"/>
-        </w:rPr>
-        <w:t>But,</w:t>
-      </w:r>
-      <w:proofErr w:type="gramEnd"/>
-      <w:r>
-        <w:rPr>
-          <w:rFonts w:ascii="Arial" w:hAnsi="Arial" w:cs="Arial"/>
-          <w:sz w:val="22"/>
-          <w:szCs w:val="22"/>
-          <w:lang w:val="en-US"/>
-        </w:rPr>
-        <w:t xml:space="preserve"> it’s the only variable whose ActionListener needs to be implemented. </w:t>
+        <w:t xml:space="preserve">This is due to SwingSidebarHelper being a static class, yes, it can still be declared using menuItem.this(); But, it’s the only variable whose ActionListener needs to be implemented. </w:t>
+      </w:r>
+    </w:p>
+    <w:p>
+      <w:pPr>
+        <w:pStyle w:val="ListParagraph"/>
+        <w:numPr>
+          <w:ilvl w:val="1"/>
+          <w:numId w:val="1"/>
+        </w:numPr>
+        <w:rPr>
+          <w:rFonts w:ascii="Arial" w:hAnsi="Arial" w:cs="Arial"/>
+          <w:sz w:val="22"/>
+          <w:szCs w:val="22"/>
+          <w:lang w:val="en-US"/>
+        </w:rPr>
+      </w:pPr>
+      <w:r>
+        <w:rPr>
+          <w:rFonts w:ascii="Arial" w:hAnsi="Arial" w:cs="Arial"/>
+          <w:sz w:val="22"/>
+          <w:szCs w:val="22"/>
+          <w:lang w:val="en-US"/>
+        </w:rPr>
+        <w:t>At line 61, why do we call xPanel.refreshData()? This is to make sure that the dynamic array being used by any 2 or more given panels completely synchronize after switching to one another. RefreshData() is called within the GUI class.</w:t>
       </w:r>
     </w:p>
     <w:p>
@@ -1090,47 +573,8 @@
           <w:szCs w:val="22"/>
           <w:lang w:val="en-US"/>
         </w:rPr>
-        <w:t xml:space="preserve">Why are there 2 SQL files for </w:t>
-      </w:r>
-      <w:proofErr w:type="spellStart"/>
-      <w:r>
-        <w:rPr>
-          <w:rFonts w:ascii="Arial" w:hAnsi="Arial" w:cs="Arial"/>
-          <w:sz w:val="22"/>
-          <w:szCs w:val="22"/>
-          <w:lang w:val="en-US"/>
-        </w:rPr>
-        <w:t>createDatabase</w:t>
-      </w:r>
-      <w:proofErr w:type="spellEnd"/>
-      <w:r>
-        <w:rPr>
-          <w:rFonts w:ascii="Arial" w:hAnsi="Arial" w:cs="Arial"/>
-          <w:sz w:val="22"/>
-          <w:szCs w:val="22"/>
-          <w:lang w:val="en-US"/>
-        </w:rPr>
-        <w:t xml:space="preserve"> and </w:t>
-      </w:r>
-      <w:proofErr w:type="spellStart"/>
-      <w:r>
-        <w:rPr>
-          <w:rFonts w:ascii="Arial" w:hAnsi="Arial" w:cs="Arial"/>
-          <w:sz w:val="22"/>
-          <w:szCs w:val="22"/>
-          <w:lang w:val="en-US"/>
-        </w:rPr>
-        <w:t>useDatabase</w:t>
-      </w:r>
-      <w:proofErr w:type="spellEnd"/>
-      <w:r>
-        <w:rPr>
-          <w:rFonts w:ascii="Arial" w:hAnsi="Arial" w:cs="Arial"/>
-          <w:sz w:val="22"/>
-          <w:szCs w:val="22"/>
-          <w:lang w:val="en-US"/>
-        </w:rPr>
-        <w:t>?</w:t>
+        <w:lastRenderedPageBreak/>
+        <w:t>Why are there 2 SQL files for createDatabase and useDatabase?</w:t>
       </w:r>
     </w:p>
     <w:p>
@@ -1154,67 +598,7 @@
           <w:szCs w:val="22"/>
           <w:lang w:val="en-US"/>
         </w:rPr>
-        <w:t xml:space="preserve">This is because if we put </w:t>
-      </w:r>
-      <w:proofErr w:type="spellStart"/>
-      <w:r>
-        <w:rPr>
-          <w:rFonts w:ascii="Arial" w:hAnsi="Arial" w:cs="Arial"/>
-          <w:sz w:val="22"/>
-          <w:szCs w:val="22"/>
-          <w:lang w:val="en-US"/>
-        </w:rPr>
-        <w:t>createDatabase</w:t>
-      </w:r>
-      <w:proofErr w:type="spellEnd"/>
-      <w:r>
-        <w:rPr>
-          <w:rFonts w:ascii="Arial" w:hAnsi="Arial" w:cs="Arial"/>
-          <w:sz w:val="22"/>
-          <w:szCs w:val="22"/>
-          <w:lang w:val="en-US"/>
-        </w:rPr>
-        <w:t xml:space="preserve"> and </w:t>
-      </w:r>
-      <w:proofErr w:type="spellStart"/>
-      <w:r>
-        <w:rPr>
-          <w:rFonts w:ascii="Arial" w:hAnsi="Arial" w:cs="Arial"/>
-          <w:sz w:val="22"/>
-          <w:szCs w:val="22"/>
-          <w:lang w:val="en-US"/>
-        </w:rPr>
-        <w:t>useDatabase</w:t>
-      </w:r>
-      <w:proofErr w:type="spellEnd"/>
-      <w:r>
-        <w:rPr>
-          <w:rFonts w:ascii="Arial" w:hAnsi="Arial" w:cs="Arial"/>
-          <w:sz w:val="22"/>
-          <w:szCs w:val="22"/>
-          <w:lang w:val="en-US"/>
-        </w:rPr>
-        <w:t xml:space="preserve"> inside </w:t>
-      </w:r>
-      <w:proofErr w:type="gramStart"/>
-      <w:r>
-        <w:rPr>
-          <w:rFonts w:ascii="Arial" w:hAnsi="Arial" w:cs="Arial"/>
-          <w:sz w:val="22"/>
-          <w:szCs w:val="22"/>
-          <w:lang w:val="en-US"/>
-        </w:rPr>
-        <w:t>a same</w:t>
-      </w:r>
-      <w:proofErr w:type="gramEnd"/>
-      <w:r>
-        <w:rPr>
-          <w:rFonts w:ascii="Arial" w:hAnsi="Arial" w:cs="Arial"/>
-          <w:sz w:val="22"/>
-          <w:szCs w:val="22"/>
-          <w:lang w:val="en-US"/>
-        </w:rPr>
-        <w:t xml:space="preserve"> SQL, when we execute it at runtime JDBC will perform both queries and throw and error.</w:t>
+        <w:t>This is because if we put createDatabase and useDatabase inside a same SQL, when we execute it at runtime JDBC will perform both queries and throw and error.</w:t>
       </w:r>
     </w:p>
     <w:p>

</xml_diff>

<commit_message>
Update documentation to include SQLs
</commit_message>
<xml_diff>
--- a/Personal Code documentation.docx
+++ b/Personal Code documentation.docx
@@ -599,6 +599,102 @@
           <w:lang w:val="en-US"/>
         </w:rPr>
         <w:t>This is because if we put createDatabase and useDatabase inside a same SQL, when we execute it at runtime JDBC will perform both queries and throw and error.</w:t>
+      </w:r>
+    </w:p>
+    <w:p>
+      <w:pPr>
+        <w:pStyle w:val="ListParagraph"/>
+        <w:numPr>
+          <w:ilvl w:val="0"/>
+          <w:numId w:val="1"/>
+        </w:numPr>
+        <w:rPr>
+          <w:rFonts w:ascii="Arial" w:hAnsi="Arial" w:cs="Arial"/>
+          <w:sz w:val="22"/>
+          <w:szCs w:val="22"/>
+          <w:lang w:val="en-US"/>
+        </w:rPr>
+      </w:pPr>
+      <w:r>
+        <w:rPr>
+          <w:rFonts w:ascii="Arial" w:hAnsi="Arial" w:cs="Arial"/>
+          <w:sz w:val="22"/>
+          <w:szCs w:val="22"/>
+          <w:lang w:val="en-US"/>
+        </w:rPr>
+        <w:t>SQLs</w:t>
+      </w:r>
+    </w:p>
+    <w:p>
+      <w:pPr>
+        <w:pStyle w:val="ListParagraph"/>
+        <w:numPr>
+          <w:ilvl w:val="1"/>
+          <w:numId w:val="1"/>
+        </w:numPr>
+        <w:rPr>
+          <w:rFonts w:ascii="Arial" w:hAnsi="Arial" w:cs="Arial"/>
+          <w:sz w:val="22"/>
+          <w:szCs w:val="22"/>
+          <w:lang w:val="en-US"/>
+        </w:rPr>
+      </w:pPr>
+      <w:r>
+        <w:rPr>
+          <w:rFonts w:ascii="Arial" w:hAnsi="Arial" w:cs="Arial"/>
+          <w:sz w:val="22"/>
+          <w:szCs w:val="22"/>
+          <w:lang w:val="en-US"/>
+        </w:rPr>
+        <w:t>insertTaiKhoan</w:t>
+      </w:r>
+    </w:p>
+    <w:p>
+      <w:pPr>
+        <w:pStyle w:val="ListParagraph"/>
+        <w:numPr>
+          <w:ilvl w:val="2"/>
+          <w:numId w:val="1"/>
+        </w:numPr>
+        <w:rPr>
+          <w:rFonts w:ascii="Arial" w:hAnsi="Arial" w:cs="Arial"/>
+          <w:sz w:val="22"/>
+          <w:szCs w:val="22"/>
+          <w:lang w:val="en-US"/>
+        </w:rPr>
+      </w:pPr>
+      <w:r>
+        <w:rPr>
+          <w:rFonts w:ascii="Arial" w:hAnsi="Arial" w:cs="Arial"/>
+          <w:sz w:val="22"/>
+          <w:szCs w:val="22"/>
+          <w:lang w:val="en-US"/>
+        </w:rPr>
+        <w:t>IF NOT EXISTS ( SELECT 1 FROM taiKhoan WHERE tenDangNhap = ? OR maNhanVien = ?)</w:t>
+      </w:r>
+    </w:p>
+    <w:p>
+      <w:pPr>
+        <w:pStyle w:val="ListParagraph"/>
+        <w:numPr>
+          <w:ilvl w:val="3"/>
+          <w:numId w:val="1"/>
+        </w:numPr>
+        <w:rPr>
+          <w:rFonts w:ascii="Arial" w:hAnsi="Arial" w:cs="Arial"/>
+          <w:sz w:val="22"/>
+          <w:szCs w:val="22"/>
+          <w:lang w:val="en-US"/>
+        </w:rPr>
+      </w:pPr>
+      <w:r>
+        <w:rPr>
+          <w:rFonts w:ascii="Arial" w:hAnsi="Arial" w:cs="Arial"/>
+          <w:sz w:val="22"/>
+          <w:szCs w:val="22"/>
+          <w:lang w:val="en-US"/>
+        </w:rPr>
+        <w:t>This sql checks if the taiKhoan/nhanVien has already existed or not. If it doesn’t exists, it will perform adding the taiKhoan/nhanVien normally.</w:t>
       </w:r>
     </w:p>
     <w:p>

</xml_diff>

<commit_message>
Update documentation to include DAO constructors
</commit_message>
<xml_diff>
--- a/Personal Code documentation.docx
+++ b/Personal Code documentation.docx
@@ -52,6 +52,7 @@
           <w:lang w:val="en-US"/>
         </w:rPr>
       </w:pPr>
+      <w:proofErr w:type="spellStart"/>
       <w:r>
         <w:rPr>
           <w:rFonts w:ascii="Arial" w:hAnsi="Arial" w:cs="Arial"/>
@@ -61,6 +62,7 @@
         </w:rPr>
         <w:t>TaiKhoan</w:t>
       </w:r>
+      <w:proofErr w:type="spellEnd"/>
     </w:p>
     <w:p>
       <w:pPr>
@@ -84,7 +86,47 @@
           <w:szCs w:val="22"/>
           <w:lang w:val="en-US"/>
         </w:rPr>
-        <w:t>Why does TaiKhoan declare NhanVien inside it and not the other way around?</w:t>
+        <w:t xml:space="preserve">Why does </w:t>
+      </w:r>
+      <w:proofErr w:type="spellStart"/>
+      <w:r>
+        <w:rPr>
+          <w:rFonts w:ascii="Arial" w:hAnsi="Arial" w:cs="Arial"/>
+          <w:sz w:val="22"/>
+          <w:szCs w:val="22"/>
+          <w:lang w:val="en-US"/>
+        </w:rPr>
+        <w:t>TaiKhoan</w:t>
+      </w:r>
+      <w:proofErr w:type="spellEnd"/>
+      <w:r>
+        <w:rPr>
+          <w:rFonts w:ascii="Arial" w:hAnsi="Arial" w:cs="Arial"/>
+          <w:sz w:val="22"/>
+          <w:szCs w:val="22"/>
+          <w:lang w:val="en-US"/>
+        </w:rPr>
+        <w:t xml:space="preserve"> declare </w:t>
+      </w:r>
+      <w:proofErr w:type="spellStart"/>
+      <w:r>
+        <w:rPr>
+          <w:rFonts w:ascii="Arial" w:hAnsi="Arial" w:cs="Arial"/>
+          <w:sz w:val="22"/>
+          <w:szCs w:val="22"/>
+          <w:lang w:val="en-US"/>
+        </w:rPr>
+        <w:t>NhanVien</w:t>
+      </w:r>
+      <w:proofErr w:type="spellEnd"/>
+      <w:r>
+        <w:rPr>
+          <w:rFonts w:ascii="Arial" w:hAnsi="Arial" w:cs="Arial"/>
+          <w:sz w:val="22"/>
+          <w:szCs w:val="22"/>
+          <w:lang w:val="en-US"/>
+        </w:rPr>
+        <w:t xml:space="preserve"> inside it and not the other way around?</w:t>
       </w:r>
     </w:p>
     <w:p>
@@ -108,7 +150,127 @@
           <w:szCs w:val="22"/>
           <w:lang w:val="en-US"/>
         </w:rPr>
-        <w:t>This is done because NhanVien might be declared in other classes such as SanPham and Kho. As these other classes do not need the TaiKhoan part of NhanVien, hence, declaring TaiKhoan inside NhanVien is impractical and is a redundancy.</w:t>
+        <w:t xml:space="preserve">This is done because </w:t>
+      </w:r>
+      <w:proofErr w:type="spellStart"/>
+      <w:r>
+        <w:rPr>
+          <w:rFonts w:ascii="Arial" w:hAnsi="Arial" w:cs="Arial"/>
+          <w:sz w:val="22"/>
+          <w:szCs w:val="22"/>
+          <w:lang w:val="en-US"/>
+        </w:rPr>
+        <w:t>NhanVien</w:t>
+      </w:r>
+      <w:proofErr w:type="spellEnd"/>
+      <w:r>
+        <w:rPr>
+          <w:rFonts w:ascii="Arial" w:hAnsi="Arial" w:cs="Arial"/>
+          <w:sz w:val="22"/>
+          <w:szCs w:val="22"/>
+          <w:lang w:val="en-US"/>
+        </w:rPr>
+        <w:t xml:space="preserve"> might be declared in other classes such as </w:t>
+      </w:r>
+      <w:proofErr w:type="spellStart"/>
+      <w:r>
+        <w:rPr>
+          <w:rFonts w:ascii="Arial" w:hAnsi="Arial" w:cs="Arial"/>
+          <w:sz w:val="22"/>
+          <w:szCs w:val="22"/>
+          <w:lang w:val="en-US"/>
+        </w:rPr>
+        <w:t>SanPham</w:t>
+      </w:r>
+      <w:proofErr w:type="spellEnd"/>
+      <w:r>
+        <w:rPr>
+          <w:rFonts w:ascii="Arial" w:hAnsi="Arial" w:cs="Arial"/>
+          <w:sz w:val="22"/>
+          <w:szCs w:val="22"/>
+          <w:lang w:val="en-US"/>
+        </w:rPr>
+        <w:t xml:space="preserve"> and Kho. As these other classes do not need the </w:t>
+      </w:r>
+      <w:proofErr w:type="spellStart"/>
+      <w:r>
+        <w:rPr>
+          <w:rFonts w:ascii="Arial" w:hAnsi="Arial" w:cs="Arial"/>
+          <w:sz w:val="22"/>
+          <w:szCs w:val="22"/>
+          <w:lang w:val="en-US"/>
+        </w:rPr>
+        <w:t>TaiKhoan</w:t>
+      </w:r>
+      <w:proofErr w:type="spellEnd"/>
+      <w:r>
+        <w:rPr>
+          <w:rFonts w:ascii="Arial" w:hAnsi="Arial" w:cs="Arial"/>
+          <w:sz w:val="22"/>
+          <w:szCs w:val="22"/>
+          <w:lang w:val="en-US"/>
+        </w:rPr>
+        <w:t xml:space="preserve"> part of </w:t>
+      </w:r>
+      <w:proofErr w:type="spellStart"/>
+      <w:r>
+        <w:rPr>
+          <w:rFonts w:ascii="Arial" w:hAnsi="Arial" w:cs="Arial"/>
+          <w:sz w:val="22"/>
+          <w:szCs w:val="22"/>
+          <w:lang w:val="en-US"/>
+        </w:rPr>
+        <w:t>NhanVien</w:t>
+      </w:r>
+      <w:proofErr w:type="spellEnd"/>
+      <w:r>
+        <w:rPr>
+          <w:rFonts w:ascii="Arial" w:hAnsi="Arial" w:cs="Arial"/>
+          <w:sz w:val="22"/>
+          <w:szCs w:val="22"/>
+          <w:lang w:val="en-US"/>
+        </w:rPr>
+        <w:t xml:space="preserve">, hence, declaring </w:t>
+      </w:r>
+      <w:proofErr w:type="spellStart"/>
+      <w:r>
+        <w:rPr>
+          <w:rFonts w:ascii="Arial" w:hAnsi="Arial" w:cs="Arial"/>
+          <w:sz w:val="22"/>
+          <w:szCs w:val="22"/>
+          <w:lang w:val="en-US"/>
+        </w:rPr>
+        <w:t>TaiKhoan</w:t>
+      </w:r>
+      <w:proofErr w:type="spellEnd"/>
+      <w:r>
+        <w:rPr>
+          <w:rFonts w:ascii="Arial" w:hAnsi="Arial" w:cs="Arial"/>
+          <w:sz w:val="22"/>
+          <w:szCs w:val="22"/>
+          <w:lang w:val="en-US"/>
+        </w:rPr>
+        <w:t xml:space="preserve"> inside </w:t>
+      </w:r>
+      <w:proofErr w:type="spellStart"/>
+      <w:r>
+        <w:rPr>
+          <w:rFonts w:ascii="Arial" w:hAnsi="Arial" w:cs="Arial"/>
+          <w:sz w:val="22"/>
+          <w:szCs w:val="22"/>
+          <w:lang w:val="en-US"/>
+        </w:rPr>
+        <w:t>NhanVien</w:t>
+      </w:r>
+      <w:proofErr w:type="spellEnd"/>
+      <w:r>
+        <w:rPr>
+          <w:rFonts w:ascii="Arial" w:hAnsi="Arial" w:cs="Arial"/>
+          <w:sz w:val="22"/>
+          <w:szCs w:val="22"/>
+          <w:lang w:val="en-US"/>
+        </w:rPr>
+        <w:t xml:space="preserve"> is impractical and is a redundancy.</w:t>
       </w:r>
     </w:p>
     <w:p>
@@ -133,7 +295,47 @@
           <w:szCs w:val="22"/>
           <w:lang w:val="en-US"/>
         </w:rPr>
-        <w:t>Why when deleting NhanVien inside the GUI doesn’t delete the NhanVien inside the SQL Table?</w:t>
+        <w:t xml:space="preserve">Why when deleting </w:t>
+      </w:r>
+      <w:proofErr w:type="spellStart"/>
+      <w:r>
+        <w:rPr>
+          <w:rFonts w:ascii="Arial" w:hAnsi="Arial" w:cs="Arial"/>
+          <w:sz w:val="22"/>
+          <w:szCs w:val="22"/>
+          <w:lang w:val="en-US"/>
+        </w:rPr>
+        <w:t>NhanVien</w:t>
+      </w:r>
+      <w:proofErr w:type="spellEnd"/>
+      <w:r>
+        <w:rPr>
+          <w:rFonts w:ascii="Arial" w:hAnsi="Arial" w:cs="Arial"/>
+          <w:sz w:val="22"/>
+          <w:szCs w:val="22"/>
+          <w:lang w:val="en-US"/>
+        </w:rPr>
+        <w:t xml:space="preserve"> inside the GUI doesn’t delete the </w:t>
+      </w:r>
+      <w:proofErr w:type="spellStart"/>
+      <w:r>
+        <w:rPr>
+          <w:rFonts w:ascii="Arial" w:hAnsi="Arial" w:cs="Arial"/>
+          <w:sz w:val="22"/>
+          <w:szCs w:val="22"/>
+          <w:lang w:val="en-US"/>
+        </w:rPr>
+        <w:t>NhanVien</w:t>
+      </w:r>
+      <w:proofErr w:type="spellEnd"/>
+      <w:r>
+        <w:rPr>
+          <w:rFonts w:ascii="Arial" w:hAnsi="Arial" w:cs="Arial"/>
+          <w:sz w:val="22"/>
+          <w:szCs w:val="22"/>
+          <w:lang w:val="en-US"/>
+        </w:rPr>
+        <w:t xml:space="preserve"> inside the SQL Table?</w:t>
       </w:r>
     </w:p>
     <w:p>
@@ -157,7 +359,67 @@
           <w:szCs w:val="22"/>
           <w:lang w:val="en-US"/>
         </w:rPr>
-        <w:t>Because we assume on default case that deleting a row inside said GUI is equal to firing that specific NhanVien, which we will set their status to “KhongConHoatDong” instead of prematurely deleting them to preserve their data. Yes, this will in fact clog the TaiKhoan table but it’s impractical to assume that a company can reach over 1 million users, so duplicate username/password will not be a problem soon.</w:t>
+        <w:t xml:space="preserve">Because we assume on default case that deleting a row inside said GUI is equal to firing that specific </w:t>
+      </w:r>
+      <w:proofErr w:type="spellStart"/>
+      <w:r>
+        <w:rPr>
+          <w:rFonts w:ascii="Arial" w:hAnsi="Arial" w:cs="Arial"/>
+          <w:sz w:val="22"/>
+          <w:szCs w:val="22"/>
+          <w:lang w:val="en-US"/>
+        </w:rPr>
+        <w:t>NhanVien</w:t>
+      </w:r>
+      <w:proofErr w:type="spellEnd"/>
+      <w:r>
+        <w:rPr>
+          <w:rFonts w:ascii="Arial" w:hAnsi="Arial" w:cs="Arial"/>
+          <w:sz w:val="22"/>
+          <w:szCs w:val="22"/>
+          <w:lang w:val="en-US"/>
+        </w:rPr>
+        <w:t>, which we will set their status to “</w:t>
+      </w:r>
+      <w:proofErr w:type="spellStart"/>
+      <w:r>
+        <w:rPr>
+          <w:rFonts w:ascii="Arial" w:hAnsi="Arial" w:cs="Arial"/>
+          <w:sz w:val="22"/>
+          <w:szCs w:val="22"/>
+          <w:lang w:val="en-US"/>
+        </w:rPr>
+        <w:t>KhongConHoatDong</w:t>
+      </w:r>
+      <w:proofErr w:type="spellEnd"/>
+      <w:r>
+        <w:rPr>
+          <w:rFonts w:ascii="Arial" w:hAnsi="Arial" w:cs="Arial"/>
+          <w:sz w:val="22"/>
+          <w:szCs w:val="22"/>
+          <w:lang w:val="en-US"/>
+        </w:rPr>
+        <w:t xml:space="preserve">” instead of prematurely deleting them to preserve their data. Yes, this will in fact clog the </w:t>
+      </w:r>
+      <w:proofErr w:type="spellStart"/>
+      <w:r>
+        <w:rPr>
+          <w:rFonts w:ascii="Arial" w:hAnsi="Arial" w:cs="Arial"/>
+          <w:sz w:val="22"/>
+          <w:szCs w:val="22"/>
+          <w:lang w:val="en-US"/>
+        </w:rPr>
+        <w:t>TaiKhoan</w:t>
+      </w:r>
+      <w:proofErr w:type="spellEnd"/>
+      <w:r>
+        <w:rPr>
+          <w:rFonts w:ascii="Arial" w:hAnsi="Arial" w:cs="Arial"/>
+          <w:sz w:val="22"/>
+          <w:szCs w:val="22"/>
+          <w:lang w:val="en-US"/>
+        </w:rPr>
+        <w:t xml:space="preserve"> table but it’s impractical to assume that a company can reach over 1 million users, so duplicate username/password will not be a problem soon.</w:t>
       </w:r>
     </w:p>
     <w:p>
@@ -191,7 +453,27 @@
           <w:szCs w:val="22"/>
           <w:lang w:val="en-US"/>
         </w:rPr>
-        <w:t xml:space="preserve">should we save the NhanVien’s </w:t>
+        <w:t xml:space="preserve">should we save the </w:t>
+      </w:r>
+      <w:proofErr w:type="spellStart"/>
+      <w:r>
+        <w:rPr>
+          <w:rFonts w:ascii="Arial" w:hAnsi="Arial" w:cs="Arial"/>
+          <w:sz w:val="22"/>
+          <w:szCs w:val="22"/>
+          <w:lang w:val="en-US"/>
+        </w:rPr>
+        <w:t>NhanVien’s</w:t>
+      </w:r>
+      <w:proofErr w:type="spellEnd"/>
+      <w:r>
+        <w:rPr>
+          <w:rFonts w:ascii="Arial" w:hAnsi="Arial" w:cs="Arial"/>
+          <w:sz w:val="22"/>
+          <w:szCs w:val="22"/>
+          <w:lang w:val="en-US"/>
+        </w:rPr>
+        <w:t xml:space="preserve"> </w:t>
       </w:r>
       <w:r>
         <w:rPr>
@@ -259,6 +541,7 @@
           <w:lang w:val="en-US"/>
         </w:rPr>
       </w:pPr>
+      <w:proofErr w:type="spellStart"/>
       <w:r>
         <w:rPr>
           <w:rFonts w:ascii="Arial" w:hAnsi="Arial" w:cs="Arial"/>
@@ -268,6 +551,7 @@
         </w:rPr>
         <w:t>PanelCapNhatSinhVien</w:t>
       </w:r>
+      <w:proofErr w:type="spellEnd"/>
     </w:p>
     <w:p>
       <w:pPr>
@@ -283,14 +567,36 @@
           <w:lang w:val="en-US"/>
         </w:rPr>
       </w:pPr>
-      <w:r>
-        <w:rPr>
-          <w:rFonts w:ascii="Arial" w:hAnsi="Arial" w:cs="Arial"/>
-          <w:sz w:val="22"/>
-          <w:szCs w:val="22"/>
-          <w:lang w:val="en-US"/>
-        </w:rPr>
-        <w:t>filterTable(real-time searching function)</w:t>
+      <w:proofErr w:type="spellStart"/>
+      <w:proofErr w:type="gramStart"/>
+      <w:r>
+        <w:rPr>
+          <w:rFonts w:ascii="Arial" w:hAnsi="Arial" w:cs="Arial"/>
+          <w:sz w:val="22"/>
+          <w:szCs w:val="22"/>
+          <w:lang w:val="en-US"/>
+        </w:rPr>
+        <w:t>filterTable</w:t>
+      </w:r>
+      <w:proofErr w:type="spellEnd"/>
+      <w:r>
+        <w:rPr>
+          <w:rFonts w:ascii="Arial" w:hAnsi="Arial" w:cs="Arial"/>
+          <w:sz w:val="22"/>
+          <w:szCs w:val="22"/>
+          <w:lang w:val="en-US"/>
+        </w:rPr>
+        <w:t>(</w:t>
+      </w:r>
+      <w:proofErr w:type="gramEnd"/>
+      <w:r>
+        <w:rPr>
+          <w:rFonts w:ascii="Arial" w:hAnsi="Arial" w:cs="Arial"/>
+          <w:sz w:val="22"/>
+          <w:szCs w:val="22"/>
+          <w:lang w:val="en-US"/>
+        </w:rPr>
+        <w:t>real-time searching function)</w:t>
       </w:r>
     </w:p>
     <w:p>
@@ -338,7 +644,67 @@
           <w:szCs w:val="22"/>
           <w:lang w:val="en-US"/>
         </w:rPr>
-        <w:t>It creates a temporary DefaultTableModel and parse the data of tblTaiKhoan into it.</w:t>
+        <w:t xml:space="preserve">It creates a temporary </w:t>
+      </w:r>
+      <w:proofErr w:type="spellStart"/>
+      <w:r>
+        <w:rPr>
+          <w:rFonts w:ascii="Arial" w:hAnsi="Arial" w:cs="Arial"/>
+          <w:sz w:val="22"/>
+          <w:szCs w:val="22"/>
+          <w:lang w:val="en-US"/>
+        </w:rPr>
+        <w:t>DefaultTableModel</w:t>
+      </w:r>
+      <w:proofErr w:type="spellEnd"/>
+      <w:r>
+        <w:rPr>
+          <w:rFonts w:ascii="Arial" w:hAnsi="Arial" w:cs="Arial"/>
+          <w:sz w:val="22"/>
+          <w:szCs w:val="22"/>
+          <w:lang w:val="en-US"/>
+        </w:rPr>
+        <w:t xml:space="preserve"> and </w:t>
+      </w:r>
+      <w:proofErr w:type="gramStart"/>
+      <w:r>
+        <w:rPr>
+          <w:rFonts w:ascii="Arial" w:hAnsi="Arial" w:cs="Arial"/>
+          <w:sz w:val="22"/>
+          <w:szCs w:val="22"/>
+          <w:lang w:val="en-US"/>
+        </w:rPr>
+        <w:t>parse</w:t>
+      </w:r>
+      <w:proofErr w:type="gramEnd"/>
+      <w:r>
+        <w:rPr>
+          <w:rFonts w:ascii="Arial" w:hAnsi="Arial" w:cs="Arial"/>
+          <w:sz w:val="22"/>
+          <w:szCs w:val="22"/>
+          <w:lang w:val="en-US"/>
+        </w:rPr>
+        <w:t xml:space="preserve"> the data of </w:t>
+      </w:r>
+      <w:proofErr w:type="spellStart"/>
+      <w:r>
+        <w:rPr>
+          <w:rFonts w:ascii="Arial" w:hAnsi="Arial" w:cs="Arial"/>
+          <w:sz w:val="22"/>
+          <w:szCs w:val="22"/>
+          <w:lang w:val="en-US"/>
+        </w:rPr>
+        <w:t>tblTaiKhoan</w:t>
+      </w:r>
+      <w:proofErr w:type="spellEnd"/>
+      <w:r>
+        <w:rPr>
+          <w:rFonts w:ascii="Arial" w:hAnsi="Arial" w:cs="Arial"/>
+          <w:sz w:val="22"/>
+          <w:szCs w:val="22"/>
+          <w:lang w:val="en-US"/>
+        </w:rPr>
+        <w:t xml:space="preserve"> into it.</w:t>
       </w:r>
     </w:p>
     <w:p>
@@ -362,7 +728,78 @@
           <w:szCs w:val="22"/>
           <w:lang w:val="en-US"/>
         </w:rPr>
-        <w:t>It then removes all the rows inside it IMMEDIATELY, then, it checks if the JTextField is empty, if the JTextField is empty, it loads the data by using a for-loop. If it’s not empty, then it uses containsSearchText() to return any row that has a matching String (non-case-sensitive).</w:t>
+        <w:t xml:space="preserve">It then removes all the rows inside it IMMEDIATELY, then, it checks if the </w:t>
+      </w:r>
+      <w:proofErr w:type="spellStart"/>
+      <w:r>
+        <w:rPr>
+          <w:rFonts w:ascii="Arial" w:hAnsi="Arial" w:cs="Arial"/>
+          <w:sz w:val="22"/>
+          <w:szCs w:val="22"/>
+          <w:lang w:val="en-US"/>
+        </w:rPr>
+        <w:t>JTextField</w:t>
+      </w:r>
+      <w:proofErr w:type="spellEnd"/>
+      <w:r>
+        <w:rPr>
+          <w:rFonts w:ascii="Arial" w:hAnsi="Arial" w:cs="Arial"/>
+          <w:sz w:val="22"/>
+          <w:szCs w:val="22"/>
+          <w:lang w:val="en-US"/>
+        </w:rPr>
+        <w:t xml:space="preserve"> is empty, if the </w:t>
+      </w:r>
+      <w:proofErr w:type="spellStart"/>
+      <w:r>
+        <w:rPr>
+          <w:rFonts w:ascii="Arial" w:hAnsi="Arial" w:cs="Arial"/>
+          <w:sz w:val="22"/>
+          <w:szCs w:val="22"/>
+          <w:lang w:val="en-US"/>
+        </w:rPr>
+        <w:t>JTextField</w:t>
+      </w:r>
+      <w:proofErr w:type="spellEnd"/>
+      <w:r>
+        <w:rPr>
+          <w:rFonts w:ascii="Arial" w:hAnsi="Arial" w:cs="Arial"/>
+          <w:sz w:val="22"/>
+          <w:szCs w:val="22"/>
+          <w:lang w:val="en-US"/>
+        </w:rPr>
+        <w:t xml:space="preserve"> is empty, it loads the data by using a for-loop. If it’s not empty, then it uses </w:t>
+      </w:r>
+      <w:proofErr w:type="spellStart"/>
+      <w:proofErr w:type="gramStart"/>
+      <w:r>
+        <w:rPr>
+          <w:rFonts w:ascii="Arial" w:hAnsi="Arial" w:cs="Arial"/>
+          <w:sz w:val="22"/>
+          <w:szCs w:val="22"/>
+          <w:lang w:val="en-US"/>
+        </w:rPr>
+        <w:t>containsSearchText</w:t>
+      </w:r>
+      <w:proofErr w:type="spellEnd"/>
+      <w:r>
+        <w:rPr>
+          <w:rFonts w:ascii="Arial" w:hAnsi="Arial" w:cs="Arial"/>
+          <w:sz w:val="22"/>
+          <w:szCs w:val="22"/>
+          <w:lang w:val="en-US"/>
+        </w:rPr>
+        <w:t>(</w:t>
+      </w:r>
+      <w:proofErr w:type="gramEnd"/>
+      <w:r>
+        <w:rPr>
+          <w:rFonts w:ascii="Arial" w:hAnsi="Arial" w:cs="Arial"/>
+          <w:sz w:val="22"/>
+          <w:szCs w:val="22"/>
+          <w:lang w:val="en-US"/>
+        </w:rPr>
+        <w:t>) to return any row that has a matching String (non-case-sensitive).</w:t>
       </w:r>
     </w:p>
     <w:p>
@@ -380,6 +817,7 @@
           <w:lang w:val="en-US"/>
         </w:rPr>
       </w:pPr>
+      <w:proofErr w:type="spellStart"/>
       <w:r>
         <w:rPr>
           <w:rFonts w:ascii="Arial" w:hAnsi="Arial" w:cs="Arial"/>
@@ -389,6 +827,7 @@
         </w:rPr>
         <w:t>SwingSidebarHelper</w:t>
       </w:r>
+      <w:proofErr w:type="spellEnd"/>
     </w:p>
     <w:p>
       <w:pPr>
@@ -411,7 +850,27 @@
           <w:szCs w:val="22"/>
           <w:lang w:val="en-US"/>
         </w:rPr>
-        <w:t>Why is the class a separate function and not directly implemented inside WindowMain_GUI?</w:t>
+        <w:t xml:space="preserve">Why is the class a separate function and not directly implemented inside </w:t>
+      </w:r>
+      <w:proofErr w:type="spellStart"/>
+      <w:r>
+        <w:rPr>
+          <w:rFonts w:ascii="Arial" w:hAnsi="Arial" w:cs="Arial"/>
+          <w:sz w:val="22"/>
+          <w:szCs w:val="22"/>
+          <w:lang w:val="en-US"/>
+        </w:rPr>
+        <w:t>WindowMain_GUI</w:t>
+      </w:r>
+      <w:proofErr w:type="spellEnd"/>
+      <w:r>
+        <w:rPr>
+          <w:rFonts w:ascii="Arial" w:hAnsi="Arial" w:cs="Arial"/>
+          <w:sz w:val="22"/>
+          <w:szCs w:val="22"/>
+          <w:lang w:val="en-US"/>
+        </w:rPr>
+        <w:t>?</w:t>
       </w:r>
     </w:p>
     <w:p>
@@ -435,7 +894,47 @@
           <w:szCs w:val="22"/>
           <w:lang w:val="en-US"/>
         </w:rPr>
-        <w:t>This is to prevent WindowMain_GUI from being bloated, plus, the class can be reused on the future.</w:t>
+        <w:t xml:space="preserve">This is to prevent </w:t>
+      </w:r>
+      <w:proofErr w:type="spellStart"/>
+      <w:r>
+        <w:rPr>
+          <w:rFonts w:ascii="Arial" w:hAnsi="Arial" w:cs="Arial"/>
+          <w:sz w:val="22"/>
+          <w:szCs w:val="22"/>
+          <w:lang w:val="en-US"/>
+        </w:rPr>
+        <w:t>WindowMain_GUI</w:t>
+      </w:r>
+      <w:proofErr w:type="spellEnd"/>
+      <w:r>
+        <w:rPr>
+          <w:rFonts w:ascii="Arial" w:hAnsi="Arial" w:cs="Arial"/>
+          <w:sz w:val="22"/>
+          <w:szCs w:val="22"/>
+          <w:lang w:val="en-US"/>
+        </w:rPr>
+        <w:t xml:space="preserve"> from being bloated, plus, the class can be reused </w:t>
+      </w:r>
+      <w:proofErr w:type="gramStart"/>
+      <w:r>
+        <w:rPr>
+          <w:rFonts w:ascii="Arial" w:hAnsi="Arial" w:cs="Arial"/>
+          <w:sz w:val="22"/>
+          <w:szCs w:val="22"/>
+          <w:lang w:val="en-US"/>
+        </w:rPr>
+        <w:t>on</w:t>
+      </w:r>
+      <w:proofErr w:type="gramEnd"/>
+      <w:r>
+        <w:rPr>
+          <w:rFonts w:ascii="Arial" w:hAnsi="Arial" w:cs="Arial"/>
+          <w:sz w:val="22"/>
+          <w:szCs w:val="22"/>
+          <w:lang w:val="en-US"/>
+        </w:rPr>
+        <w:t xml:space="preserve"> the future.</w:t>
       </w:r>
     </w:p>
     <w:p>
@@ -477,7 +976,27 @@
           <w:szCs w:val="22"/>
           <w:lang w:val="en-US"/>
         </w:rPr>
-        <w:t>, why is the event declared directly instead of calling a separate @Override ActionListener?</w:t>
+        <w:t xml:space="preserve">, why is the event declared directly instead of calling a </w:t>
+      </w:r>
+      <w:proofErr w:type="gramStart"/>
+      <w:r>
+        <w:rPr>
+          <w:rFonts w:ascii="Arial" w:hAnsi="Arial" w:cs="Arial"/>
+          <w:sz w:val="22"/>
+          <w:szCs w:val="22"/>
+          <w:lang w:val="en-US"/>
+        </w:rPr>
+        <w:t>separate @</w:t>
+      </w:r>
+      <w:proofErr w:type="gramEnd"/>
+      <w:r>
+        <w:rPr>
+          <w:rFonts w:ascii="Arial" w:hAnsi="Arial" w:cs="Arial"/>
+          <w:sz w:val="22"/>
+          <w:szCs w:val="22"/>
+          <w:lang w:val="en-US"/>
+        </w:rPr>
+        <w:t>Override ActionListener?</w:t>
       </w:r>
     </w:p>
     <w:p>
@@ -501,7 +1020,67 @@
           <w:szCs w:val="22"/>
           <w:lang w:val="en-US"/>
         </w:rPr>
-        <w:t xml:space="preserve">This is due to SwingSidebarHelper being a static class, yes, it can still be declared using menuItem.this(); But, it’s the only variable whose ActionListener needs to be implemented. </w:t>
+        <w:t xml:space="preserve">This is due to </w:t>
+      </w:r>
+      <w:proofErr w:type="spellStart"/>
+      <w:r>
+        <w:rPr>
+          <w:rFonts w:ascii="Arial" w:hAnsi="Arial" w:cs="Arial"/>
+          <w:sz w:val="22"/>
+          <w:szCs w:val="22"/>
+          <w:lang w:val="en-US"/>
+        </w:rPr>
+        <w:t>SwingSidebarHelper</w:t>
+      </w:r>
+      <w:proofErr w:type="spellEnd"/>
+      <w:r>
+        <w:rPr>
+          <w:rFonts w:ascii="Arial" w:hAnsi="Arial" w:cs="Arial"/>
+          <w:sz w:val="22"/>
+          <w:szCs w:val="22"/>
+          <w:lang w:val="en-US"/>
+        </w:rPr>
+        <w:t xml:space="preserve"> being a static class, yes, it can still be declared using </w:t>
+      </w:r>
+      <w:proofErr w:type="spellStart"/>
+      <w:r>
+        <w:rPr>
+          <w:rFonts w:ascii="Arial" w:hAnsi="Arial" w:cs="Arial"/>
+          <w:sz w:val="22"/>
+          <w:szCs w:val="22"/>
+          <w:lang w:val="en-US"/>
+        </w:rPr>
+        <w:t>menuItem.this</w:t>
+      </w:r>
+      <w:proofErr w:type="spellEnd"/>
+      <w:r>
+        <w:rPr>
+          <w:rFonts w:ascii="Arial" w:hAnsi="Arial" w:cs="Arial"/>
+          <w:sz w:val="22"/>
+          <w:szCs w:val="22"/>
+          <w:lang w:val="en-US"/>
+        </w:rPr>
+        <w:t xml:space="preserve">(); </w:t>
+      </w:r>
+      <w:proofErr w:type="gramStart"/>
+      <w:r>
+        <w:rPr>
+          <w:rFonts w:ascii="Arial" w:hAnsi="Arial" w:cs="Arial"/>
+          <w:sz w:val="22"/>
+          <w:szCs w:val="22"/>
+          <w:lang w:val="en-US"/>
+        </w:rPr>
+        <w:t>But,</w:t>
+      </w:r>
+      <w:proofErr w:type="gramEnd"/>
+      <w:r>
+        <w:rPr>
+          <w:rFonts w:ascii="Arial" w:hAnsi="Arial" w:cs="Arial"/>
+          <w:sz w:val="22"/>
+          <w:szCs w:val="22"/>
+          <w:lang w:val="en-US"/>
+        </w:rPr>
+        <w:t xml:space="preserve"> it’s the only variable whose ActionListener needs to be implemented. </w:t>
       </w:r>
     </w:p>
     <w:p>
@@ -525,7 +1104,58 @@
           <w:szCs w:val="22"/>
           <w:lang w:val="en-US"/>
         </w:rPr>
-        <w:t>At line 61, why do we call xPanel.refreshData()? This is to make sure that the dynamic array being used by any 2 or more given panels completely synchronize after switching to one another. RefreshData() is called within the GUI class.</w:t>
+        <w:t xml:space="preserve">At line 61, why do we call </w:t>
+      </w:r>
+      <w:proofErr w:type="spellStart"/>
+      <w:r>
+        <w:rPr>
+          <w:rFonts w:ascii="Arial" w:hAnsi="Arial" w:cs="Arial"/>
+          <w:sz w:val="22"/>
+          <w:szCs w:val="22"/>
+          <w:lang w:val="en-US"/>
+        </w:rPr>
+        <w:t>xPanel.refreshData</w:t>
+      </w:r>
+      <w:proofErr w:type="spellEnd"/>
+      <w:r>
+        <w:rPr>
+          <w:rFonts w:ascii="Arial" w:hAnsi="Arial" w:cs="Arial"/>
+          <w:sz w:val="22"/>
+          <w:szCs w:val="22"/>
+          <w:lang w:val="en-US"/>
+        </w:rPr>
+        <w:t xml:space="preserve">()? This is to make sure that the dynamic array being used by any 2 or more given panels completely synchronize after switching to one another. </w:t>
+      </w:r>
+      <w:proofErr w:type="spellStart"/>
+      <w:proofErr w:type="gramStart"/>
+      <w:r>
+        <w:rPr>
+          <w:rFonts w:ascii="Arial" w:hAnsi="Arial" w:cs="Arial"/>
+          <w:sz w:val="22"/>
+          <w:szCs w:val="22"/>
+          <w:lang w:val="en-US"/>
+        </w:rPr>
+        <w:t>RefreshData</w:t>
+      </w:r>
+      <w:proofErr w:type="spellEnd"/>
+      <w:r>
+        <w:rPr>
+          <w:rFonts w:ascii="Arial" w:hAnsi="Arial" w:cs="Arial"/>
+          <w:sz w:val="22"/>
+          <w:szCs w:val="22"/>
+          <w:lang w:val="en-US"/>
+        </w:rPr>
+        <w:t>(</w:t>
+      </w:r>
+      <w:proofErr w:type="gramEnd"/>
+      <w:r>
+        <w:rPr>
+          <w:rFonts w:ascii="Arial" w:hAnsi="Arial" w:cs="Arial"/>
+          <w:sz w:val="22"/>
+          <w:szCs w:val="22"/>
+          <w:lang w:val="en-US"/>
+        </w:rPr>
+        <w:t>) is called within the GUI class.</w:t>
       </w:r>
     </w:p>
     <w:p>
@@ -574,7 +1204,47 @@
           <w:lang w:val="en-US"/>
         </w:rPr>
         <w:lastRenderedPageBreak/>
-        <w:t>Why are there 2 SQL files for createDatabase and useDatabase?</w:t>
+        <w:t xml:space="preserve">Why are there 2 SQL files for </w:t>
+      </w:r>
+      <w:proofErr w:type="spellStart"/>
+      <w:r>
+        <w:rPr>
+          <w:rFonts w:ascii="Arial" w:hAnsi="Arial" w:cs="Arial"/>
+          <w:sz w:val="22"/>
+          <w:szCs w:val="22"/>
+          <w:lang w:val="en-US"/>
+        </w:rPr>
+        <w:t>createDatabase</w:t>
+      </w:r>
+      <w:proofErr w:type="spellEnd"/>
+      <w:r>
+        <w:rPr>
+          <w:rFonts w:ascii="Arial" w:hAnsi="Arial" w:cs="Arial"/>
+          <w:sz w:val="22"/>
+          <w:szCs w:val="22"/>
+          <w:lang w:val="en-US"/>
+        </w:rPr>
+        <w:t xml:space="preserve"> and </w:t>
+      </w:r>
+      <w:proofErr w:type="spellStart"/>
+      <w:r>
+        <w:rPr>
+          <w:rFonts w:ascii="Arial" w:hAnsi="Arial" w:cs="Arial"/>
+          <w:sz w:val="22"/>
+          <w:szCs w:val="22"/>
+          <w:lang w:val="en-US"/>
+        </w:rPr>
+        <w:t>useDatabase</w:t>
+      </w:r>
+      <w:proofErr w:type="spellEnd"/>
+      <w:r>
+        <w:rPr>
+          <w:rFonts w:ascii="Arial" w:hAnsi="Arial" w:cs="Arial"/>
+          <w:sz w:val="22"/>
+          <w:szCs w:val="22"/>
+          <w:lang w:val="en-US"/>
+        </w:rPr>
+        <w:t>?</w:t>
       </w:r>
     </w:p>
     <w:p>
@@ -598,7 +1268,67 @@
           <w:szCs w:val="22"/>
           <w:lang w:val="en-US"/>
         </w:rPr>
-        <w:t>This is because if we put createDatabase and useDatabase inside a same SQL, when we execute it at runtime JDBC will perform both queries and throw and error.</w:t>
+        <w:t xml:space="preserve">This is because if we put </w:t>
+      </w:r>
+      <w:proofErr w:type="spellStart"/>
+      <w:r>
+        <w:rPr>
+          <w:rFonts w:ascii="Arial" w:hAnsi="Arial" w:cs="Arial"/>
+          <w:sz w:val="22"/>
+          <w:szCs w:val="22"/>
+          <w:lang w:val="en-US"/>
+        </w:rPr>
+        <w:t>createDatabase</w:t>
+      </w:r>
+      <w:proofErr w:type="spellEnd"/>
+      <w:r>
+        <w:rPr>
+          <w:rFonts w:ascii="Arial" w:hAnsi="Arial" w:cs="Arial"/>
+          <w:sz w:val="22"/>
+          <w:szCs w:val="22"/>
+          <w:lang w:val="en-US"/>
+        </w:rPr>
+        <w:t xml:space="preserve"> and </w:t>
+      </w:r>
+      <w:proofErr w:type="spellStart"/>
+      <w:r>
+        <w:rPr>
+          <w:rFonts w:ascii="Arial" w:hAnsi="Arial" w:cs="Arial"/>
+          <w:sz w:val="22"/>
+          <w:szCs w:val="22"/>
+          <w:lang w:val="en-US"/>
+        </w:rPr>
+        <w:t>useDatabase</w:t>
+      </w:r>
+      <w:proofErr w:type="spellEnd"/>
+      <w:r>
+        <w:rPr>
+          <w:rFonts w:ascii="Arial" w:hAnsi="Arial" w:cs="Arial"/>
+          <w:sz w:val="22"/>
+          <w:szCs w:val="22"/>
+          <w:lang w:val="en-US"/>
+        </w:rPr>
+        <w:t xml:space="preserve"> inside </w:t>
+      </w:r>
+      <w:proofErr w:type="gramStart"/>
+      <w:r>
+        <w:rPr>
+          <w:rFonts w:ascii="Arial" w:hAnsi="Arial" w:cs="Arial"/>
+          <w:sz w:val="22"/>
+          <w:szCs w:val="22"/>
+          <w:lang w:val="en-US"/>
+        </w:rPr>
+        <w:t>a same</w:t>
+      </w:r>
+      <w:proofErr w:type="gramEnd"/>
+      <w:r>
+        <w:rPr>
+          <w:rFonts w:ascii="Arial" w:hAnsi="Arial" w:cs="Arial"/>
+          <w:sz w:val="22"/>
+          <w:szCs w:val="22"/>
+          <w:lang w:val="en-US"/>
+        </w:rPr>
+        <w:t xml:space="preserve"> SQL, when we execute it at runtime JDBC will perform both queries and throw and error.</w:t>
       </w:r>
     </w:p>
     <w:p>
@@ -639,6 +1369,7 @@
           <w:lang w:val="en-US"/>
         </w:rPr>
       </w:pPr>
+      <w:proofErr w:type="spellStart"/>
       <w:r>
         <w:rPr>
           <w:rFonts w:ascii="Arial" w:hAnsi="Arial" w:cs="Arial"/>
@@ -648,6 +1379,7 @@
         </w:rPr>
         <w:t>insertTaiKhoan</w:t>
       </w:r>
+      <w:proofErr w:type="spellEnd"/>
     </w:p>
     <w:p>
       <w:pPr>
@@ -670,7 +1402,127 @@
           <w:szCs w:val="22"/>
           <w:lang w:val="en-US"/>
         </w:rPr>
-        <w:t>IF NOT EXISTS ( SELECT 1 FROM taiKhoan WHERE tenDangNhap = ? OR maNhanVien = ?)</w:t>
+        <w:t xml:space="preserve">IF NOT EXISTS </w:t>
+      </w:r>
+      <w:proofErr w:type="gramStart"/>
+      <w:r>
+        <w:rPr>
+          <w:rFonts w:ascii="Arial" w:hAnsi="Arial" w:cs="Arial"/>
+          <w:sz w:val="22"/>
+          <w:szCs w:val="22"/>
+          <w:lang w:val="en-US"/>
+        </w:rPr>
+        <w:t>( SELECT</w:t>
+      </w:r>
+      <w:proofErr w:type="gramEnd"/>
+      <w:r>
+        <w:rPr>
+          <w:rFonts w:ascii="Arial" w:hAnsi="Arial" w:cs="Arial"/>
+          <w:sz w:val="22"/>
+          <w:szCs w:val="22"/>
+          <w:lang w:val="en-US"/>
+        </w:rPr>
+        <w:t xml:space="preserve"> 1 FROM </w:t>
+      </w:r>
+      <w:proofErr w:type="spellStart"/>
+      <w:r>
+        <w:rPr>
+          <w:rFonts w:ascii="Arial" w:hAnsi="Arial" w:cs="Arial"/>
+          <w:sz w:val="22"/>
+          <w:szCs w:val="22"/>
+          <w:lang w:val="en-US"/>
+        </w:rPr>
+        <w:t>taiKhoan</w:t>
+      </w:r>
+      <w:proofErr w:type="spellEnd"/>
+      <w:r>
+        <w:rPr>
+          <w:rFonts w:ascii="Arial" w:hAnsi="Arial" w:cs="Arial"/>
+          <w:sz w:val="22"/>
+          <w:szCs w:val="22"/>
+          <w:lang w:val="en-US"/>
+        </w:rPr>
+        <w:t xml:space="preserve"> WHERE </w:t>
+      </w:r>
+      <w:proofErr w:type="spellStart"/>
+      <w:r>
+        <w:rPr>
+          <w:rFonts w:ascii="Arial" w:hAnsi="Arial" w:cs="Arial"/>
+          <w:sz w:val="22"/>
+          <w:szCs w:val="22"/>
+          <w:lang w:val="en-US"/>
+        </w:rPr>
+        <w:t>tenDangNhap</w:t>
+      </w:r>
+      <w:proofErr w:type="spellEnd"/>
+      <w:r>
+        <w:rPr>
+          <w:rFonts w:ascii="Arial" w:hAnsi="Arial" w:cs="Arial"/>
+          <w:sz w:val="22"/>
+          <w:szCs w:val="22"/>
+          <w:lang w:val="en-US"/>
+        </w:rPr>
+        <w:t xml:space="preserve"> </w:t>
+      </w:r>
+      <w:proofErr w:type="gramStart"/>
+      <w:r>
+        <w:rPr>
+          <w:rFonts w:ascii="Arial" w:hAnsi="Arial" w:cs="Arial"/>
+          <w:sz w:val="22"/>
+          <w:szCs w:val="22"/>
+          <w:lang w:val="en-US"/>
+        </w:rPr>
+        <w:t>= ?</w:t>
+      </w:r>
+      <w:proofErr w:type="gramEnd"/>
+      <w:r>
+        <w:rPr>
+          <w:rFonts w:ascii="Arial" w:hAnsi="Arial" w:cs="Arial"/>
+          <w:sz w:val="22"/>
+          <w:szCs w:val="22"/>
+          <w:lang w:val="en-US"/>
+        </w:rPr>
+        <w:t xml:space="preserve"> OR </w:t>
+      </w:r>
+      <w:proofErr w:type="spellStart"/>
+      <w:r>
+        <w:rPr>
+          <w:rFonts w:ascii="Arial" w:hAnsi="Arial" w:cs="Arial"/>
+          <w:sz w:val="22"/>
+          <w:szCs w:val="22"/>
+          <w:lang w:val="en-US"/>
+        </w:rPr>
+        <w:t>maNhanVien</w:t>
+      </w:r>
+      <w:proofErr w:type="spellEnd"/>
+      <w:r>
+        <w:rPr>
+          <w:rFonts w:ascii="Arial" w:hAnsi="Arial" w:cs="Arial"/>
+          <w:sz w:val="22"/>
+          <w:szCs w:val="22"/>
+          <w:lang w:val="en-US"/>
+        </w:rPr>
+        <w:t xml:space="preserve"> </w:t>
+      </w:r>
+      <w:proofErr w:type="gramStart"/>
+      <w:r>
+        <w:rPr>
+          <w:rFonts w:ascii="Arial" w:hAnsi="Arial" w:cs="Arial"/>
+          <w:sz w:val="22"/>
+          <w:szCs w:val="22"/>
+          <w:lang w:val="en-US"/>
+        </w:rPr>
+        <w:t>= ?</w:t>
+      </w:r>
+      <w:proofErr w:type="gramEnd"/>
+      <w:r>
+        <w:rPr>
+          <w:rFonts w:ascii="Arial" w:hAnsi="Arial" w:cs="Arial"/>
+          <w:sz w:val="22"/>
+          <w:szCs w:val="22"/>
+          <w:lang w:val="en-US"/>
+        </w:rPr>
+        <w:t>)</w:t>
       </w:r>
     </w:p>
     <w:p>
@@ -694,8 +1546,520 @@
           <w:szCs w:val="22"/>
           <w:lang w:val="en-US"/>
         </w:rPr>
-        <w:t>This sql checks if the taiKhoan/nhanVien has already existed or not. If it doesn’t exists, it will perform adding the taiKhoan/nhanVien normally.</w:t>
-      </w:r>
+        <w:t xml:space="preserve">This </w:t>
+      </w:r>
+      <w:proofErr w:type="spellStart"/>
+      <w:r>
+        <w:rPr>
+          <w:rFonts w:ascii="Arial" w:hAnsi="Arial" w:cs="Arial"/>
+          <w:sz w:val="22"/>
+          <w:szCs w:val="22"/>
+          <w:lang w:val="en-US"/>
+        </w:rPr>
+        <w:t>sql</w:t>
+      </w:r>
+      <w:proofErr w:type="spellEnd"/>
+      <w:r>
+        <w:rPr>
+          <w:rFonts w:ascii="Arial" w:hAnsi="Arial" w:cs="Arial"/>
+          <w:sz w:val="22"/>
+          <w:szCs w:val="22"/>
+          <w:lang w:val="en-US"/>
+        </w:rPr>
+        <w:t xml:space="preserve"> checks if the </w:t>
+      </w:r>
+      <w:proofErr w:type="spellStart"/>
+      <w:r>
+        <w:rPr>
+          <w:rFonts w:ascii="Arial" w:hAnsi="Arial" w:cs="Arial"/>
+          <w:sz w:val="22"/>
+          <w:szCs w:val="22"/>
+          <w:lang w:val="en-US"/>
+        </w:rPr>
+        <w:t>taiKhoan</w:t>
+      </w:r>
+      <w:proofErr w:type="spellEnd"/>
+      <w:r>
+        <w:rPr>
+          <w:rFonts w:ascii="Arial" w:hAnsi="Arial" w:cs="Arial"/>
+          <w:sz w:val="22"/>
+          <w:szCs w:val="22"/>
+          <w:lang w:val="en-US"/>
+        </w:rPr>
+        <w:t>/</w:t>
+      </w:r>
+      <w:proofErr w:type="spellStart"/>
+      <w:r>
+        <w:rPr>
+          <w:rFonts w:ascii="Arial" w:hAnsi="Arial" w:cs="Arial"/>
+          <w:sz w:val="22"/>
+          <w:szCs w:val="22"/>
+          <w:lang w:val="en-US"/>
+        </w:rPr>
+        <w:t>nhanVien</w:t>
+      </w:r>
+      <w:proofErr w:type="spellEnd"/>
+      <w:r>
+        <w:rPr>
+          <w:rFonts w:ascii="Arial" w:hAnsi="Arial" w:cs="Arial"/>
+          <w:sz w:val="22"/>
+          <w:szCs w:val="22"/>
+          <w:lang w:val="en-US"/>
+        </w:rPr>
+        <w:t xml:space="preserve"> has already existed or not. If it doesn’t </w:t>
+      </w:r>
+      <w:proofErr w:type="gramStart"/>
+      <w:r>
+        <w:rPr>
+          <w:rFonts w:ascii="Arial" w:hAnsi="Arial" w:cs="Arial"/>
+          <w:sz w:val="22"/>
+          <w:szCs w:val="22"/>
+          <w:lang w:val="en-US"/>
+        </w:rPr>
+        <w:t>exists</w:t>
+      </w:r>
+      <w:proofErr w:type="gramEnd"/>
+      <w:r>
+        <w:rPr>
+          <w:rFonts w:ascii="Arial" w:hAnsi="Arial" w:cs="Arial"/>
+          <w:sz w:val="22"/>
+          <w:szCs w:val="22"/>
+          <w:lang w:val="en-US"/>
+        </w:rPr>
+        <w:t xml:space="preserve">, it will perform adding </w:t>
+      </w:r>
+      <w:proofErr w:type="gramStart"/>
+      <w:r>
+        <w:rPr>
+          <w:rFonts w:ascii="Arial" w:hAnsi="Arial" w:cs="Arial"/>
+          <w:sz w:val="22"/>
+          <w:szCs w:val="22"/>
+          <w:lang w:val="en-US"/>
+        </w:rPr>
+        <w:t xml:space="preserve">the </w:t>
+      </w:r>
+      <w:proofErr w:type="spellStart"/>
+      <w:r>
+        <w:rPr>
+          <w:rFonts w:ascii="Arial" w:hAnsi="Arial" w:cs="Arial"/>
+          <w:sz w:val="22"/>
+          <w:szCs w:val="22"/>
+          <w:lang w:val="en-US"/>
+        </w:rPr>
+        <w:t>taiKhoan</w:t>
+      </w:r>
+      <w:proofErr w:type="spellEnd"/>
+      <w:proofErr w:type="gramEnd"/>
+      <w:r>
+        <w:rPr>
+          <w:rFonts w:ascii="Arial" w:hAnsi="Arial" w:cs="Arial"/>
+          <w:sz w:val="22"/>
+          <w:szCs w:val="22"/>
+          <w:lang w:val="en-US"/>
+        </w:rPr>
+        <w:t>/</w:t>
+      </w:r>
+      <w:proofErr w:type="spellStart"/>
+      <w:proofErr w:type="gramStart"/>
+      <w:r>
+        <w:rPr>
+          <w:rFonts w:ascii="Arial" w:hAnsi="Arial" w:cs="Arial"/>
+          <w:sz w:val="22"/>
+          <w:szCs w:val="22"/>
+          <w:lang w:val="en-US"/>
+        </w:rPr>
+        <w:t>nhanVien</w:t>
+      </w:r>
+      <w:proofErr w:type="spellEnd"/>
+      <w:r>
+        <w:rPr>
+          <w:rFonts w:ascii="Arial" w:hAnsi="Arial" w:cs="Arial"/>
+          <w:sz w:val="22"/>
+          <w:szCs w:val="22"/>
+          <w:lang w:val="en-US"/>
+        </w:rPr>
+        <w:t xml:space="preserve"> normally</w:t>
+      </w:r>
+      <w:proofErr w:type="gramEnd"/>
+      <w:r>
+        <w:rPr>
+          <w:rFonts w:ascii="Arial" w:hAnsi="Arial" w:cs="Arial"/>
+          <w:sz w:val="22"/>
+          <w:szCs w:val="22"/>
+          <w:lang w:val="en-US"/>
+        </w:rPr>
+        <w:t>.</w:t>
+      </w:r>
+    </w:p>
+    <w:p>
+      <w:pPr>
+        <w:pStyle w:val="ListParagraph"/>
+        <w:numPr>
+          <w:ilvl w:val="0"/>
+          <w:numId w:val="1"/>
+        </w:numPr>
+        <w:rPr>
+          <w:rFonts w:ascii="Arial" w:hAnsi="Arial" w:cs="Arial"/>
+          <w:sz w:val="22"/>
+          <w:szCs w:val="22"/>
+          <w:lang w:val="en-US"/>
+        </w:rPr>
+      </w:pPr>
+      <w:r>
+        <w:rPr>
+          <w:rFonts w:ascii="Arial" w:hAnsi="Arial" w:cs="Arial"/>
+          <w:sz w:val="22"/>
+          <w:szCs w:val="22"/>
+          <w:lang w:val="en-US"/>
+        </w:rPr>
+        <w:t>DAO</w:t>
+      </w:r>
+    </w:p>
+    <w:p>
+      <w:pPr>
+        <w:pStyle w:val="ListParagraph"/>
+        <w:numPr>
+          <w:ilvl w:val="1"/>
+          <w:numId w:val="1"/>
+        </w:numPr>
+        <w:rPr>
+          <w:rFonts w:ascii="Arial" w:hAnsi="Arial" w:cs="Arial"/>
+          <w:sz w:val="22"/>
+          <w:szCs w:val="22"/>
+          <w:lang w:val="en-US"/>
+        </w:rPr>
+      </w:pPr>
+      <w:r>
+        <w:rPr>
+          <w:rFonts w:ascii="Arial" w:hAnsi="Arial" w:cs="Arial"/>
+          <w:sz w:val="22"/>
+          <w:szCs w:val="22"/>
+          <w:lang w:val="en-US"/>
+        </w:rPr>
+        <w:t>Constructor</w:t>
+      </w:r>
+    </w:p>
+    <w:p>
+      <w:pPr>
+        <w:pStyle w:val="ListParagraph"/>
+        <w:numPr>
+          <w:ilvl w:val="2"/>
+          <w:numId w:val="1"/>
+        </w:numPr>
+        <w:rPr>
+          <w:rFonts w:ascii="Arial" w:hAnsi="Arial" w:cs="Arial"/>
+          <w:sz w:val="22"/>
+          <w:szCs w:val="22"/>
+          <w:lang w:val="en-US"/>
+        </w:rPr>
+      </w:pPr>
+      <w:r>
+        <w:rPr>
+          <w:rFonts w:ascii="Arial" w:hAnsi="Arial" w:cs="Arial"/>
+          <w:sz w:val="22"/>
+          <w:szCs w:val="22"/>
+          <w:lang w:val="en-US"/>
+        </w:rPr>
+        <w:t xml:space="preserve">Inside the constructor, we should always call </w:t>
+      </w:r>
+    </w:p>
+    <w:p>
+      <w:pPr>
+        <w:pStyle w:val="ListParagraph"/>
+        <w:numPr>
+          <w:ilvl w:val="2"/>
+          <w:numId w:val="1"/>
+        </w:numPr>
+        <w:rPr>
+          <w:rFonts w:ascii="Arial" w:hAnsi="Arial" w:cs="Arial"/>
+          <w:sz w:val="22"/>
+          <w:szCs w:val="22"/>
+          <w:lang w:val="en-US"/>
+        </w:rPr>
+      </w:pPr>
+      <w:r>
+        <w:rPr>
+          <w:rFonts w:ascii="Arial" w:hAnsi="Arial" w:cs="Arial"/>
+          <w:sz w:val="22"/>
+          <w:szCs w:val="22"/>
+          <w:lang w:val="en-US"/>
+        </w:rPr>
+        <w:t xml:space="preserve">    public </w:t>
+      </w:r>
+      <w:proofErr w:type="spellStart"/>
+      <w:r>
+        <w:rPr>
+          <w:rFonts w:ascii="Arial" w:hAnsi="Arial" w:cs="Arial"/>
+          <w:sz w:val="22"/>
+          <w:szCs w:val="22"/>
+          <w:lang w:val="en-US"/>
+        </w:rPr>
+        <w:t>DanhSachTaiKhoan_</w:t>
+      </w:r>
+      <w:proofErr w:type="gramStart"/>
+      <w:r>
+        <w:rPr>
+          <w:rFonts w:ascii="Arial" w:hAnsi="Arial" w:cs="Arial"/>
+          <w:sz w:val="22"/>
+          <w:szCs w:val="22"/>
+          <w:lang w:val="en-US"/>
+        </w:rPr>
+        <w:t>DAO</w:t>
+      </w:r>
+      <w:proofErr w:type="spellEnd"/>
+      <w:r>
+        <w:rPr>
+          <w:rFonts w:ascii="Arial" w:hAnsi="Arial" w:cs="Arial"/>
+          <w:sz w:val="22"/>
+          <w:szCs w:val="22"/>
+          <w:lang w:val="en-US"/>
+        </w:rPr>
+        <w:t>(</w:t>
+      </w:r>
+      <w:proofErr w:type="gramEnd"/>
+      <w:r>
+        <w:rPr>
+          <w:rFonts w:ascii="Arial" w:hAnsi="Arial" w:cs="Arial"/>
+          <w:sz w:val="22"/>
+          <w:szCs w:val="22"/>
+          <w:lang w:val="en-US"/>
+        </w:rPr>
+        <w:t>) {</w:t>
+      </w:r>
+    </w:p>
+    <w:p>
+      <w:pPr>
+        <w:pStyle w:val="ListParagraph"/>
+        <w:numPr>
+          <w:ilvl w:val="2"/>
+          <w:numId w:val="1"/>
+        </w:numPr>
+        <w:rPr>
+          <w:rFonts w:ascii="Arial" w:hAnsi="Arial" w:cs="Arial"/>
+          <w:sz w:val="22"/>
+          <w:szCs w:val="22"/>
+          <w:lang w:val="en-US"/>
+        </w:rPr>
+      </w:pPr>
+      <w:r>
+        <w:rPr>
+          <w:rFonts w:ascii="Arial" w:hAnsi="Arial" w:cs="Arial"/>
+          <w:sz w:val="22"/>
+          <w:szCs w:val="22"/>
+          <w:lang w:val="en-US"/>
+        </w:rPr>
+        <w:t xml:space="preserve">        conn = </w:t>
+      </w:r>
+      <w:proofErr w:type="spellStart"/>
+      <w:r>
+        <w:rPr>
+          <w:rFonts w:ascii="Arial" w:hAnsi="Arial" w:cs="Arial"/>
+          <w:sz w:val="22"/>
+          <w:szCs w:val="22"/>
+          <w:lang w:val="en-US"/>
+        </w:rPr>
+        <w:t>ConnectDB.getConnection</w:t>
+      </w:r>
+      <w:proofErr w:type="spellEnd"/>
+      <w:r>
+        <w:rPr>
+          <w:rFonts w:ascii="Arial" w:hAnsi="Arial" w:cs="Arial"/>
+          <w:sz w:val="22"/>
+          <w:szCs w:val="22"/>
+          <w:lang w:val="en-US"/>
+        </w:rPr>
+        <w:t>(</w:t>
+      </w:r>
+      <w:proofErr w:type="gramStart"/>
+      <w:r>
+        <w:rPr>
+          <w:rFonts w:ascii="Arial" w:hAnsi="Arial" w:cs="Arial"/>
+          <w:sz w:val="22"/>
+          <w:szCs w:val="22"/>
+          <w:lang w:val="en-US"/>
+        </w:rPr>
+        <w:t>);</w:t>
+      </w:r>
+      <w:proofErr w:type="gramEnd"/>
+    </w:p>
+    <w:p>
+      <w:pPr>
+        <w:pStyle w:val="ListParagraph"/>
+        <w:numPr>
+          <w:ilvl w:val="2"/>
+          <w:numId w:val="1"/>
+        </w:numPr>
+        <w:rPr>
+          <w:rFonts w:ascii="Arial" w:hAnsi="Arial" w:cs="Arial"/>
+          <w:sz w:val="22"/>
+          <w:szCs w:val="22"/>
+          <w:lang w:val="en-US"/>
+        </w:rPr>
+      </w:pPr>
+      <w:r>
+        <w:rPr>
+          <w:rFonts w:ascii="Arial" w:hAnsi="Arial" w:cs="Arial"/>
+          <w:sz w:val="22"/>
+          <w:szCs w:val="22"/>
+          <w:lang w:val="en-US"/>
+        </w:rPr>
+        <w:t xml:space="preserve">    }</w:t>
+      </w:r>
+    </w:p>
+    <w:p>
+      <w:pPr>
+        <w:pStyle w:val="ListParagraph"/>
+        <w:numPr>
+          <w:ilvl w:val="2"/>
+          <w:numId w:val="1"/>
+        </w:numPr>
+        <w:rPr>
+          <w:rFonts w:ascii="Arial" w:hAnsi="Arial" w:cs="Arial"/>
+          <w:sz w:val="22"/>
+          <w:szCs w:val="22"/>
+          <w:lang w:val="en-US"/>
+        </w:rPr>
+      </w:pPr>
+      <w:r>
+        <w:rPr>
+          <w:rFonts w:ascii="Arial" w:hAnsi="Arial" w:cs="Arial"/>
+          <w:sz w:val="22"/>
+          <w:szCs w:val="22"/>
+          <w:lang w:val="en-US"/>
+        </w:rPr>
+        <w:t xml:space="preserve">to get </w:t>
+      </w:r>
+    </w:p>
+    <w:p>
+      <w:pPr>
+        <w:pStyle w:val="ListParagraph"/>
+        <w:numPr>
+          <w:ilvl w:val="2"/>
+          <w:numId w:val="1"/>
+        </w:numPr>
+        <w:rPr>
+          <w:rFonts w:ascii="Arial" w:hAnsi="Arial" w:cs="Arial"/>
+          <w:sz w:val="22"/>
+          <w:szCs w:val="22"/>
+          <w:lang w:val="en-US"/>
+        </w:rPr>
+      </w:pPr>
+      <w:r>
+        <w:rPr>
+          <w:rFonts w:ascii="Arial" w:hAnsi="Arial" w:cs="Arial"/>
+          <w:sz w:val="22"/>
+          <w:szCs w:val="22"/>
+          <w:lang w:val="en-US"/>
+        </w:rPr>
+        <w:t xml:space="preserve">connection = </w:t>
+      </w:r>
+      <w:proofErr w:type="spellStart"/>
+      <w:r>
+        <w:rPr>
+          <w:rFonts w:ascii="Arial" w:hAnsi="Arial" w:cs="Arial"/>
+          <w:sz w:val="22"/>
+          <w:szCs w:val="22"/>
+          <w:lang w:val="en-US"/>
+        </w:rPr>
+        <w:t>DriverManager.getConnection</w:t>
+      </w:r>
+      <w:proofErr w:type="spellEnd"/>
+      <w:r>
+        <w:rPr>
+          <w:rFonts w:ascii="Arial" w:hAnsi="Arial" w:cs="Arial"/>
+          <w:sz w:val="22"/>
+          <w:szCs w:val="22"/>
+          <w:lang w:val="en-US"/>
+        </w:rPr>
+        <w:t>(</w:t>
+      </w:r>
+      <w:proofErr w:type="spellStart"/>
+      <w:r>
+        <w:rPr>
+          <w:rFonts w:ascii="Arial" w:hAnsi="Arial" w:cs="Arial"/>
+          <w:sz w:val="22"/>
+          <w:szCs w:val="22"/>
+          <w:lang w:val="en-US"/>
+        </w:rPr>
+        <w:t>url</w:t>
+      </w:r>
+      <w:proofErr w:type="spellEnd"/>
+      <w:r>
+        <w:rPr>
+          <w:rFonts w:ascii="Arial" w:hAnsi="Arial" w:cs="Arial"/>
+          <w:sz w:val="22"/>
+          <w:szCs w:val="22"/>
+          <w:lang w:val="en-US"/>
+        </w:rPr>
+        <w:t>, user, password</w:t>
+      </w:r>
+      <w:proofErr w:type="gramStart"/>
+      <w:r>
+        <w:rPr>
+          <w:rFonts w:ascii="Arial" w:hAnsi="Arial" w:cs="Arial"/>
+          <w:sz w:val="22"/>
+          <w:szCs w:val="22"/>
+          <w:lang w:val="en-US"/>
+        </w:rPr>
+        <w:t>);</w:t>
+      </w:r>
+      <w:proofErr w:type="gramEnd"/>
+      <w:r>
+        <w:rPr>
+          <w:rFonts w:ascii="Arial" w:hAnsi="Arial" w:cs="Arial"/>
+          <w:sz w:val="22"/>
+          <w:szCs w:val="22"/>
+          <w:lang w:val="en-US"/>
+        </w:rPr>
+        <w:t xml:space="preserve"> </w:t>
+      </w:r>
+    </w:p>
+    <w:p>
+      <w:pPr>
+        <w:pStyle w:val="ListParagraph"/>
+        <w:numPr>
+          <w:ilvl w:val="2"/>
+          <w:numId w:val="1"/>
+        </w:numPr>
+        <w:rPr>
+          <w:rFonts w:ascii="Arial" w:hAnsi="Arial" w:cs="Arial"/>
+          <w:sz w:val="22"/>
+          <w:szCs w:val="22"/>
+          <w:lang w:val="en-US"/>
+        </w:rPr>
+      </w:pPr>
+      <w:r>
+        <w:rPr>
+          <w:rFonts w:ascii="Arial" w:hAnsi="Arial" w:cs="Arial"/>
+          <w:sz w:val="22"/>
+          <w:szCs w:val="22"/>
+          <w:lang w:val="en-US"/>
+        </w:rPr>
+        <w:t xml:space="preserve">inside </w:t>
+      </w:r>
+      <w:proofErr w:type="spellStart"/>
+      <w:r>
+        <w:rPr>
+          <w:rFonts w:ascii="Arial" w:hAnsi="Arial" w:cs="Arial"/>
+          <w:sz w:val="22"/>
+          <w:szCs w:val="22"/>
+          <w:lang w:val="en-US"/>
+        </w:rPr>
+        <w:t>ConnectDB</w:t>
+      </w:r>
+      <w:proofErr w:type="spellEnd"/>
+    </w:p>
+    <w:p>
+      <w:pPr>
+        <w:pStyle w:val="ListParagraph"/>
+        <w:ind w:left="2160"/>
+        <w:rPr>
+          <w:rFonts w:ascii="Arial" w:hAnsi="Arial" w:cs="Arial"/>
+          <w:sz w:val="22"/>
+          <w:szCs w:val="22"/>
+          <w:lang w:val="en-US"/>
+        </w:rPr>
+      </w:pPr>
     </w:p>
     <w:p>
       <w:pPr>

</xml_diff>

<commit_message>
Implement login logic, update documentation
</commit_message>
<xml_diff>
--- a/Personal Code documentation.docx
+++ b/Personal Code documentation.docx
@@ -314,7 +314,7 @@
           <w:szCs w:val="22"/>
           <w:lang w:val="en-US"/>
         </w:rPr>
-        <w:t xml:space="preserve">How it works: </w:t>
+        <w:t>How it works:</w:t>
       </w:r>
     </w:p>
     <w:p>
@@ -372,6 +372,78 @@
           <w:ilvl w:val="0"/>
           <w:numId w:val="1"/>
         </w:numPr>
+        <w:rPr>
+          <w:rFonts w:ascii="Arial" w:hAnsi="Arial" w:cs="Arial"/>
+          <w:sz w:val="22"/>
+          <w:szCs w:val="22"/>
+          <w:lang w:val="en-US"/>
+        </w:rPr>
+      </w:pPr>
+      <w:r>
+        <w:rPr>
+          <w:rFonts w:ascii="Arial" w:hAnsi="Arial" w:cs="Arial"/>
+          <w:sz w:val="22"/>
+          <w:szCs w:val="22"/>
+          <w:lang w:val="en-US"/>
+        </w:rPr>
+        <w:t>WindowLogin_GUI</w:t>
+      </w:r>
+    </w:p>
+    <w:p>
+      <w:pPr>
+        <w:pStyle w:val="ListParagraph"/>
+        <w:numPr>
+          <w:ilvl w:val="1"/>
+          <w:numId w:val="1"/>
+        </w:numPr>
+        <w:rPr>
+          <w:rFonts w:ascii="Arial" w:hAnsi="Arial" w:cs="Arial"/>
+          <w:sz w:val="22"/>
+          <w:szCs w:val="22"/>
+          <w:lang w:val="en-US"/>
+        </w:rPr>
+      </w:pPr>
+      <w:r>
+        <w:rPr>
+          <w:rFonts w:ascii="Arial" w:hAnsi="Arial" w:cs="Arial"/>
+          <w:sz w:val="22"/>
+          <w:szCs w:val="22"/>
+          <w:lang w:val="en-US"/>
+        </w:rPr>
+        <w:t>Why is there no regex check/validateData() inside the class?</w:t>
+      </w:r>
+    </w:p>
+    <w:p>
+      <w:pPr>
+        <w:pStyle w:val="ListParagraph"/>
+        <w:numPr>
+          <w:ilvl w:val="2"/>
+          <w:numId w:val="1"/>
+        </w:numPr>
+        <w:rPr>
+          <w:rFonts w:ascii="Arial" w:hAnsi="Arial" w:cs="Arial"/>
+          <w:sz w:val="22"/>
+          <w:szCs w:val="22"/>
+          <w:lang w:val="en-US"/>
+        </w:rPr>
+      </w:pPr>
+      <w:r>
+        <w:rPr>
+          <w:rFonts w:ascii="Arial" w:hAnsi="Arial" w:cs="Arial"/>
+          <w:sz w:val="22"/>
+          <w:szCs w:val="22"/>
+          <w:lang w:val="en-US"/>
+        </w:rPr>
+        <w:t>This is to prevent hackers who have never used the application before to guess pre-requirement for such username/password. E.g if we were to show a warning that password requires 8 or more characters, the hackers will immediately eliminate other possibilities.</w:t>
+      </w:r>
+    </w:p>
+    <w:p>
+      <w:pPr>
+        <w:pStyle w:val="ListParagraph"/>
+        <w:numPr>
+          <w:ilvl w:val="0"/>
+          <w:numId w:val="1"/>
+        </w:numPr>
         <w:ind w:left="360"/>
         <w:rPr>
           <w:rFonts w:ascii="Arial" w:hAnsi="Arial" w:cs="Arial"/>
@@ -501,7 +573,8 @@
           <w:szCs w:val="22"/>
           <w:lang w:val="en-US"/>
         </w:rPr>
-        <w:t xml:space="preserve">This is due to SwingSidebarHelper being a static class, yes, it can still be declared using menuItem.this(); But, it’s the only variable whose ActionListener needs to be implemented. </w:t>
+        <w:lastRenderedPageBreak/>
+        <w:t>This is due to SwingSidebarHelper being a static class, yes, it can still be declared using menuItem.this(); But, it’s the only variable whose ActionListener needs to be implemented.</w:t>
       </w:r>
     </w:p>
     <w:p>
@@ -573,7 +646,6 @@
           <w:szCs w:val="22"/>
           <w:lang w:val="en-US"/>
         </w:rPr>
-        <w:lastRenderedPageBreak/>
         <w:t>Why are there 2 SQL files for createDatabase and useDatabase?</w:t>
       </w:r>
     </w:p>
@@ -838,6 +910,78 @@
           <w:szCs w:val="22"/>
           <w:lang w:val="en-US"/>
         </w:rPr>
+        <w:t>JDBC</w:t>
+      </w:r>
+    </w:p>
+    <w:p>
+      <w:pPr>
+        <w:pStyle w:val="ListParagraph"/>
+        <w:numPr>
+          <w:ilvl w:val="2"/>
+          <w:numId w:val="1"/>
+        </w:numPr>
+        <w:rPr>
+          <w:rFonts w:ascii="Arial" w:hAnsi="Arial" w:cs="Arial"/>
+          <w:sz w:val="22"/>
+          <w:szCs w:val="22"/>
+          <w:lang w:val="en-US"/>
+        </w:rPr>
+      </w:pPr>
+      <w:r>
+        <w:rPr>
+          <w:rFonts w:ascii="Arial" w:hAnsi="Arial" w:cs="Arial"/>
+          <w:sz w:val="22"/>
+          <w:szCs w:val="22"/>
+          <w:lang w:val="en-US"/>
+        </w:rPr>
+        <w:t>stmt.executeQuery() =&gt; For SELECT stuff (often pair with rs.next());</w:t>
+      </w:r>
+    </w:p>
+    <w:p>
+      <w:pPr>
+        <w:pStyle w:val="ListParagraph"/>
+        <w:numPr>
+          <w:ilvl w:val="2"/>
+          <w:numId w:val="1"/>
+        </w:numPr>
+        <w:rPr>
+          <w:rFonts w:ascii="Arial" w:hAnsi="Arial" w:cs="Arial"/>
+          <w:sz w:val="22"/>
+          <w:szCs w:val="22"/>
+          <w:lang w:val="en-US"/>
+        </w:rPr>
+      </w:pPr>
+      <w:r>
+        <w:rPr>
+          <w:rFonts w:ascii="Arial" w:hAnsi="Arial" w:cs="Arial"/>
+          <w:sz w:val="22"/>
+          <w:szCs w:val="22"/>
+          <w:lang w:val="en-US"/>
+        </w:rPr>
+        <w:t>stmt.executeUpdate() =&gt; For INSERT/UPDATE/DELETE;</w:t>
+      </w:r>
+    </w:p>
+    <w:p>
+      <w:pPr>
+        <w:pStyle w:val="ListParagraph"/>
+        <w:numPr>
+          <w:ilvl w:val="1"/>
+          <w:numId w:val="1"/>
+        </w:numPr>
+        <w:rPr>
+          <w:rFonts w:ascii="Arial" w:hAnsi="Arial" w:cs="Arial"/>
+          <w:sz w:val="22"/>
+          <w:szCs w:val="22"/>
+          <w:lang w:val="en-US"/>
+        </w:rPr>
+      </w:pPr>
+      <w:r>
+        <w:rPr>
+          <w:rFonts w:ascii="Arial" w:hAnsi="Arial" w:cs="Arial"/>
+          <w:sz w:val="22"/>
+          <w:szCs w:val="22"/>
+          <w:lang w:val="en-US"/>
+        </w:rPr>
         <w:t>Constructor</w:t>
       </w:r>
     </w:p>
@@ -862,7 +1006,7 @@
           <w:szCs w:val="22"/>
           <w:lang w:val="en-US"/>
         </w:rPr>
-        <w:t xml:space="preserve">Inside the constructor, we should always call </w:t>
+        <w:t>Inside the constructor, we should always call</w:t>
       </w:r>
     </w:p>
     <w:p>
@@ -886,7 +1030,7 @@
           <w:szCs w:val="22"/>
           <w:lang w:val="en-US"/>
         </w:rPr>
-        <w:t xml:space="preserve">    public DanhSachTaiKhoan_DAO() {</w:t>
+        <w:t>public DanhSachTaiKhoan_DAO() {</w:t>
       </w:r>
     </w:p>
     <w:p>
@@ -910,7 +1054,7 @@
           <w:szCs w:val="22"/>
           <w:lang w:val="en-US"/>
         </w:rPr>
-        <w:t xml:space="preserve">        conn = ConnectDB.getConnection();</w:t>
+        <w:t>conn = ConnectDB.getConnection();</w:t>
       </w:r>
     </w:p>
     <w:p>
@@ -934,7 +1078,7 @@
           <w:szCs w:val="22"/>
           <w:lang w:val="en-US"/>
         </w:rPr>
-        <w:t xml:space="preserve">    }</w:t>
+        <w:t>}</w:t>
       </w:r>
     </w:p>
     <w:p>
@@ -958,7 +1102,7 @@
           <w:szCs w:val="22"/>
           <w:lang w:val="en-US"/>
         </w:rPr>
-        <w:t xml:space="preserve">to get </w:t>
+        <w:t>to get</w:t>
       </w:r>
     </w:p>
     <w:p>
@@ -983,15 +1127,6 @@
           <w:lang w:val="en-US"/>
         </w:rPr>
         <w:t>connection = DriverManager.getConnection(url, user, password);</w:t>
-      </w:r>
-      <w:r>
-        <w:rPr>
-          <w:rFonts w:ascii="Arial" w:hAnsi="Arial" w:cs="Arial"/>
-          <w:sz w:val="22"/>
-          <w:szCs w:val="22"/>
-          <w:lang w:val="en-US"/>
-        </w:rPr>
-        <w:t xml:space="preserve"> </w:t>
       </w:r>
     </w:p>
     <w:p>

</xml_diff>

<commit_message>
Include ImageHelper in the documentation
</commit_message>
<xml_diff>
--- a/Personal Code documentation.docx
+++ b/Personal Code documentation.docx
@@ -598,7 +598,115 @@
           <w:szCs w:val="22"/>
           <w:lang w:val="en-US"/>
         </w:rPr>
-        <w:t>At line 61, why do we call xPanel.refreshData()? This is to make sure that the dynamic array being used by any 2 or more given panels completely synchronize after switching to one another. RefreshData() is called within the GUI class.</w:t>
+        <w:t xml:space="preserve">At line 61, why do we call </w:t>
+      </w:r>
+      <w:r>
+        <w:rPr>
+          <w:rFonts w:ascii="Arial" w:hAnsi="Arial" w:cs="Arial"/>
+          <w:sz w:val="22"/>
+          <w:szCs w:val="22"/>
+          <w:lang w:val="en-US"/>
+        </w:rPr>
+        <w:t>&lt;</w:t>
+      </w:r>
+      <w:r>
+        <w:rPr>
+          <w:rFonts w:ascii="Arial" w:hAnsi="Arial" w:cs="Arial"/>
+          <w:sz w:val="22"/>
+          <w:szCs w:val="22"/>
+          <w:lang w:val="en-US"/>
+        </w:rPr>
+        <w:t>x</w:t>
+      </w:r>
+      <w:r>
+        <w:rPr>
+          <w:rFonts w:ascii="Arial" w:hAnsi="Arial" w:cs="Arial"/>
+          <w:sz w:val="22"/>
+          <w:szCs w:val="22"/>
+          <w:lang w:val="en-US"/>
+        </w:rPr>
+        <w:t>&gt;</w:t>
+      </w:r>
+      <w:r>
+        <w:rPr>
+          <w:rFonts w:ascii="Arial" w:hAnsi="Arial" w:cs="Arial"/>
+          <w:sz w:val="22"/>
+          <w:szCs w:val="22"/>
+          <w:lang w:val="en-US"/>
+        </w:rPr>
+        <w:t>Panel.refreshData()? This is to make sure that the dynamic array being used by any 2 or more given panels completely synchronize after switching to one another. RefreshData() is called within the GUI class.</w:t>
+      </w:r>
+    </w:p>
+    <w:p>
+      <w:pPr>
+        <w:pStyle w:val="ListParagraph"/>
+        <w:numPr>
+          <w:ilvl w:val="0"/>
+          <w:numId w:val="1"/>
+        </w:numPr>
+        <w:rPr>
+          <w:rFonts w:ascii="Arial" w:hAnsi="Arial" w:cs="Arial"/>
+          <w:sz w:val="22"/>
+          <w:szCs w:val="22"/>
+          <w:lang w:val="en-US"/>
+        </w:rPr>
+      </w:pPr>
+      <w:r>
+        <w:rPr>
+          <w:rFonts w:ascii="Arial" w:hAnsi="Arial" w:cs="Arial"/>
+          <w:sz w:val="22"/>
+          <w:szCs w:val="22"/>
+          <w:lang w:val="en-US"/>
+        </w:rPr>
+        <w:t>ImageHelper</w:t>
+      </w:r>
+    </w:p>
+    <w:p>
+      <w:pPr>
+        <w:pStyle w:val="ListParagraph"/>
+        <w:numPr>
+          <w:ilvl w:val="1"/>
+          <w:numId w:val="1"/>
+        </w:numPr>
+        <w:rPr>
+          <w:rFonts w:ascii="Arial" w:hAnsi="Arial" w:cs="Arial"/>
+          <w:sz w:val="22"/>
+          <w:szCs w:val="22"/>
+          <w:lang w:val="en-US"/>
+        </w:rPr>
+      </w:pPr>
+      <w:r>
+        <w:rPr>
+          <w:rFonts w:ascii="Arial" w:hAnsi="Arial" w:cs="Arial"/>
+          <w:sz w:val="22"/>
+          <w:szCs w:val="22"/>
+          <w:lang w:val="en-US"/>
+        </w:rPr>
+        <w:t>saveImage:</w:t>
+      </w:r>
+    </w:p>
+    <w:p>
+      <w:pPr>
+        <w:pStyle w:val="ListParagraph"/>
+        <w:numPr>
+          <w:ilvl w:val="2"/>
+          <w:numId w:val="1"/>
+        </w:numPr>
+        <w:rPr>
+          <w:rFonts w:ascii="Arial" w:hAnsi="Arial" w:cs="Arial"/>
+          <w:sz w:val="22"/>
+          <w:szCs w:val="22"/>
+          <w:lang w:val="en-US"/>
+        </w:rPr>
+      </w:pPr>
+      <w:r>
+        <w:rPr>
+          <w:rFonts w:ascii="Arial" w:hAnsi="Arial" w:cs="Arial"/>
+          <w:sz w:val="22"/>
+          <w:szCs w:val="22"/>
+          <w:lang w:val="en-US"/>
+        </w:rPr>
+        <w:t>It gets a JLabel then it asks the user to uploadt an image from the PC then it load the image to C:/componentShopCache then it setIcon of the JLabel to the desired image. It also sets the description of the image (icon.setDescription(ImagePath)) with attachs the image path of the image to the icon.</w:t>
       </w:r>
     </w:p>
     <w:p>

</xml_diff>

<commit_message>
Update references of SwingSidebarHelper in the documentation, get rid of 'runnable' logics.
</commit_message>
<xml_diff>
--- a/Personal Code documentation.docx
+++ b/Personal Code documentation.docx
@@ -441,25 +441,78 @@
       <w:pPr>
         <w:pStyle w:val="ListParagraph"/>
         <w:numPr>
+          <w:ilvl w:val="2"/>
+          <w:numId w:val="1"/>
+        </w:numPr>
+        <w:rPr>
+          <w:rFonts w:ascii="Arial" w:hAnsi="Arial" w:cs="Arial"/>
+          <w:sz w:val="22"/>
+          <w:szCs w:val="22"/>
+          <w:lang w:val="en-US"/>
+        </w:rPr>
+      </w:pPr>
+      <w:r>
+        <w:rPr>
+          <w:rFonts w:ascii="Arial" w:hAnsi="Arial" w:cs="Arial"/>
+          <w:sz w:val="22"/>
+          <w:szCs w:val="22"/>
+          <w:lang w:val="en-US"/>
+        </w:rPr>
+        <w:t xml:space="preserve">At line </w:t>
+      </w:r>
+      <w:r>
+        <w:rPr>
+          <w:rFonts w:ascii="Arial" w:hAnsi="Arial" w:cs="Arial"/>
+          <w:sz w:val="22"/>
+          <w:szCs w:val="22"/>
+          <w:lang w:val="en-US"/>
+        </w:rPr>
+        <w:t>240</w:t>
+      </w:r>
+      <w:r>
+        <w:rPr>
+          <w:rFonts w:ascii="Arial" w:hAnsi="Arial" w:cs="Arial"/>
+          <w:sz w:val="22"/>
+          <w:szCs w:val="22"/>
+          <w:lang w:val="en-US"/>
+        </w:rPr>
+        <w:t>, why do we call &lt;x&gt;Panel.refreshData()? This is to make sure that the dynamic array being used by any 2 or more given panels completely synchronize after switching to one another. RefreshData() is called within the GUI class.</w:t>
+      </w:r>
+    </w:p>
+    <w:p>
+      <w:pPr>
+        <w:pStyle w:val="ListParagraph"/>
+        <w:ind w:left="2160"/>
+        <w:rPr>
+          <w:rFonts w:ascii="Arial" w:hAnsi="Arial" w:cs="Arial"/>
+          <w:sz w:val="22"/>
+          <w:szCs w:val="22"/>
+          <w:lang w:val="en-US"/>
+        </w:rPr>
+      </w:pPr>
+    </w:p>
+    <w:p>
+      <w:pPr>
+        <w:pStyle w:val="ListParagraph"/>
+        <w:numPr>
           <w:ilvl w:val="0"/>
           <w:numId w:val="1"/>
         </w:numPr>
-        <w:ind w:left="360"/>
-        <w:rPr>
-          <w:rFonts w:ascii="Arial" w:hAnsi="Arial" w:cs="Arial"/>
-          <w:sz w:val="22"/>
-          <w:szCs w:val="22"/>
-          <w:lang w:val="en-US"/>
-        </w:rPr>
-      </w:pPr>
-      <w:r>
-        <w:rPr>
-          <w:rFonts w:ascii="Arial" w:hAnsi="Arial" w:cs="Arial"/>
-          <w:sz w:val="22"/>
-          <w:szCs w:val="22"/>
-          <w:lang w:val="en-US"/>
-        </w:rPr>
-        <w:t>SwingSidebarHelper</w:t>
+        <w:rPr>
+          <w:rFonts w:ascii="Arial" w:hAnsi="Arial" w:cs="Arial"/>
+          <w:sz w:val="22"/>
+          <w:szCs w:val="22"/>
+          <w:lang w:val="en-US"/>
+        </w:rPr>
+      </w:pPr>
+      <w:r>
+        <w:rPr>
+          <w:rFonts w:ascii="Arial" w:hAnsi="Arial" w:cs="Arial"/>
+          <w:sz w:val="22"/>
+          <w:szCs w:val="22"/>
+          <w:lang w:val="en-US"/>
+        </w:rPr>
+        <w:t>ImageHelper</w:t>
       </w:r>
     </w:p>
     <w:p>
@@ -483,7 +536,7 @@
           <w:szCs w:val="22"/>
           <w:lang w:val="en-US"/>
         </w:rPr>
-        <w:t>Why is the class a separate function and not directly implemented inside WindowMain_GUI?</w:t>
+        <w:t>saveImage:</w:t>
       </w:r>
     </w:p>
     <w:p>
@@ -507,65 +560,8 @@
           <w:szCs w:val="22"/>
           <w:lang w:val="en-US"/>
         </w:rPr>
-        <w:t>This is to prevent WindowMain_GUI from being bloated, plus, the class can be reused on the future.</w:t>
-      </w:r>
-    </w:p>
-    <w:p>
-      <w:pPr>
-        <w:pStyle w:val="ListParagraph"/>
-        <w:numPr>
-          <w:ilvl w:val="1"/>
-          <w:numId w:val="1"/>
-        </w:numPr>
-        <w:rPr>
-          <w:rFonts w:ascii="Arial" w:hAnsi="Arial" w:cs="Arial"/>
-          <w:sz w:val="22"/>
-          <w:szCs w:val="22"/>
-          <w:lang w:val="en-US"/>
-        </w:rPr>
-      </w:pPr>
-      <w:r>
-        <w:rPr>
-          <w:rFonts w:ascii="Arial" w:hAnsi="Arial" w:cs="Arial"/>
-          <w:sz w:val="22"/>
-          <w:szCs w:val="22"/>
-          <w:lang w:val="en-US"/>
-        </w:rPr>
-        <w:t>At line 5</w:t>
-      </w:r>
-      <w:r>
-        <w:rPr>
-          <w:rFonts w:ascii="Arial" w:hAnsi="Arial" w:cs="Arial"/>
-          <w:sz w:val="22"/>
-          <w:szCs w:val="22"/>
-          <w:lang w:val="en-US"/>
-        </w:rPr>
-        <w:t>4</w:t>
-      </w:r>
-      <w:r>
-        <w:rPr>
-          <w:rFonts w:ascii="Arial" w:hAnsi="Arial" w:cs="Arial"/>
-          <w:sz w:val="22"/>
-          <w:szCs w:val="22"/>
-          <w:lang w:val="en-US"/>
-        </w:rPr>
-        <w:t>, why is the event declared directly instead of calling a separate @Override ActionListener?</w:t>
-      </w:r>
-    </w:p>
-    <w:p>
-      <w:pPr>
-        <w:pStyle w:val="ListParagraph"/>
-        <w:numPr>
-          <w:ilvl w:val="2"/>
-          <w:numId w:val="1"/>
-        </w:numPr>
-        <w:rPr>
-          <w:rFonts w:ascii="Arial" w:hAnsi="Arial" w:cs="Arial"/>
-          <w:sz w:val="22"/>
-          <w:szCs w:val="22"/>
-          <w:lang w:val="en-US"/>
-        </w:rPr>
-      </w:pPr>
+        <w:t xml:space="preserve">It gets a JLabel then it asks the user to uploadt an image from the PC then it load the image to C:/componentShopCache then it setIcon of </w:t>
+      </w:r>
       <w:r>
         <w:rPr>
           <w:rFonts w:ascii="Arial" w:hAnsi="Arial" w:cs="Arial"/>
@@ -574,139 +570,7 @@
           <w:lang w:val="en-US"/>
         </w:rPr>
         <w:lastRenderedPageBreak/>
-        <w:t>This is due to SwingSidebarHelper being a static class, yes, it can still be declared using menuItem.this(); But, it’s the only variable whose ActionListener needs to be implemented.</w:t>
-      </w:r>
-    </w:p>
-    <w:p>
-      <w:pPr>
-        <w:pStyle w:val="ListParagraph"/>
-        <w:numPr>
-          <w:ilvl w:val="1"/>
-          <w:numId w:val="1"/>
-        </w:numPr>
-        <w:rPr>
-          <w:rFonts w:ascii="Arial" w:hAnsi="Arial" w:cs="Arial"/>
-          <w:sz w:val="22"/>
-          <w:szCs w:val="22"/>
-          <w:lang w:val="en-US"/>
-        </w:rPr>
-      </w:pPr>
-      <w:r>
-        <w:rPr>
-          <w:rFonts w:ascii="Arial" w:hAnsi="Arial" w:cs="Arial"/>
-          <w:sz w:val="22"/>
-          <w:szCs w:val="22"/>
-          <w:lang w:val="en-US"/>
-        </w:rPr>
-        <w:t xml:space="preserve">At line 61, why do we call </w:t>
-      </w:r>
-      <w:r>
-        <w:rPr>
-          <w:rFonts w:ascii="Arial" w:hAnsi="Arial" w:cs="Arial"/>
-          <w:sz w:val="22"/>
-          <w:szCs w:val="22"/>
-          <w:lang w:val="en-US"/>
-        </w:rPr>
-        <w:t>&lt;</w:t>
-      </w:r>
-      <w:r>
-        <w:rPr>
-          <w:rFonts w:ascii="Arial" w:hAnsi="Arial" w:cs="Arial"/>
-          <w:sz w:val="22"/>
-          <w:szCs w:val="22"/>
-          <w:lang w:val="en-US"/>
-        </w:rPr>
-        <w:t>x</w:t>
-      </w:r>
-      <w:r>
-        <w:rPr>
-          <w:rFonts w:ascii="Arial" w:hAnsi="Arial" w:cs="Arial"/>
-          <w:sz w:val="22"/>
-          <w:szCs w:val="22"/>
-          <w:lang w:val="en-US"/>
-        </w:rPr>
-        <w:t>&gt;</w:t>
-      </w:r>
-      <w:r>
-        <w:rPr>
-          <w:rFonts w:ascii="Arial" w:hAnsi="Arial" w:cs="Arial"/>
-          <w:sz w:val="22"/>
-          <w:szCs w:val="22"/>
-          <w:lang w:val="en-US"/>
-        </w:rPr>
-        <w:t>Panel.refreshData()? This is to make sure that the dynamic array being used by any 2 or more given panels completely synchronize after switching to one another. RefreshData() is called within the GUI class.</w:t>
-      </w:r>
-    </w:p>
-    <w:p>
-      <w:pPr>
-        <w:pStyle w:val="ListParagraph"/>
-        <w:numPr>
-          <w:ilvl w:val="0"/>
-          <w:numId w:val="1"/>
-        </w:numPr>
-        <w:rPr>
-          <w:rFonts w:ascii="Arial" w:hAnsi="Arial" w:cs="Arial"/>
-          <w:sz w:val="22"/>
-          <w:szCs w:val="22"/>
-          <w:lang w:val="en-US"/>
-        </w:rPr>
-      </w:pPr>
-      <w:r>
-        <w:rPr>
-          <w:rFonts w:ascii="Arial" w:hAnsi="Arial" w:cs="Arial"/>
-          <w:sz w:val="22"/>
-          <w:szCs w:val="22"/>
-          <w:lang w:val="en-US"/>
-        </w:rPr>
-        <w:t>ImageHelper</w:t>
-      </w:r>
-    </w:p>
-    <w:p>
-      <w:pPr>
-        <w:pStyle w:val="ListParagraph"/>
-        <w:numPr>
-          <w:ilvl w:val="1"/>
-          <w:numId w:val="1"/>
-        </w:numPr>
-        <w:rPr>
-          <w:rFonts w:ascii="Arial" w:hAnsi="Arial" w:cs="Arial"/>
-          <w:sz w:val="22"/>
-          <w:szCs w:val="22"/>
-          <w:lang w:val="en-US"/>
-        </w:rPr>
-      </w:pPr>
-      <w:r>
-        <w:rPr>
-          <w:rFonts w:ascii="Arial" w:hAnsi="Arial" w:cs="Arial"/>
-          <w:sz w:val="22"/>
-          <w:szCs w:val="22"/>
-          <w:lang w:val="en-US"/>
-        </w:rPr>
-        <w:t>saveImage:</w:t>
-      </w:r>
-    </w:p>
-    <w:p>
-      <w:pPr>
-        <w:pStyle w:val="ListParagraph"/>
-        <w:numPr>
-          <w:ilvl w:val="2"/>
-          <w:numId w:val="1"/>
-        </w:numPr>
-        <w:rPr>
-          <w:rFonts w:ascii="Arial" w:hAnsi="Arial" w:cs="Arial"/>
-          <w:sz w:val="22"/>
-          <w:szCs w:val="22"/>
-          <w:lang w:val="en-US"/>
-        </w:rPr>
-      </w:pPr>
-      <w:r>
-        <w:rPr>
-          <w:rFonts w:ascii="Arial" w:hAnsi="Arial" w:cs="Arial"/>
-          <w:sz w:val="22"/>
-          <w:szCs w:val="22"/>
-          <w:lang w:val="en-US"/>
-        </w:rPr>
-        <w:t>It gets a JLabel then it asks the user to uploadt an image from the PC then it load the image to C:/componentShopCache then it setIcon of the JLabel to the desired image. It also sets the description of the image (icon.setDescription(ImagePath)) with attachs the image path of the image to the icon.</w:t>
+        <w:t>the JLabel to the desired image. It also sets the description of the image (icon.setDescription(ImagePath)) with attachs the image path of the image to the icon.</w:t>
       </w:r>
     </w:p>
     <w:p>

</xml_diff>